<commit_message>
Virtual Spirits 2 de 2
Parte Javier Rivas
</commit_message>
<xml_diff>
--- a/TG3_virtualspirits.docx
+++ b/TG3_virtualspirits.docx
@@ -1,12 +1,1537 @@
 
 <file path=word/document.xml><?xml version="1.0" encoding="utf-8"?>
-<w:document xmlns:wpc="http://schemas.microsoft.com/office/word/2010/wordprocessingCanvas" xmlns:mo="http://schemas.microsoft.com/office/mac/office/2008/main" xmlns:mc="http://schemas.openxmlformats.org/markup-compatibility/2006" xmlns:mv="urn:schemas-microsoft-com:mac:vml" xmlns:o="urn:schemas-microsoft-com:office:office" xmlns:r="http://schemas.openxmlformats.org/officeDocument/2006/relationships" xmlns:m="http://schemas.openxmlformats.org/officeDocument/2006/math" xmlns:v="urn:schemas-microsoft-com:vml" xmlns:wp14="http://schemas.microsoft.com/office/word/2010/wordprocessingDrawing" xmlns:wp="http://schemas.openxmlformats.org/drawingml/2006/wordprocessingDrawing" xmlns:w10="urn:schemas-microsoft-com:office:word" xmlns:w="http://schemas.openxmlformats.org/wordprocessingml/2006/main" xmlns:w14="http://schemas.microsoft.com/office/word/2010/wordml" xmlns:w15="http://schemas.microsoft.com/office/word/2012/wordml" xmlns:wpg="http://schemas.microsoft.com/office/word/2010/wordprocessingGroup" xmlns:wpi="http://schemas.microsoft.com/office/word/2010/wordprocessingInk" xmlns:wne="http://schemas.microsoft.com/office/word/2006/wordml" xmlns:wps="http://schemas.microsoft.com/office/word/2010/wordprocessingShape" mc:Ignorable="w14 w15 wp14">
+<w:document xmlns:wpc="http://schemas.microsoft.com/office/word/2010/wordprocessingCanvas" xmlns:cx="http://schemas.microsoft.com/office/drawing/2014/chartex" xmlns:cx1="http://schemas.microsoft.com/office/drawing/2015/9/8/chartex" xmlns:cx2="http://schemas.microsoft.com/office/drawing/2015/10/21/chartex" xmlns:cx3="http://schemas.microsoft.com/office/drawing/2016/5/9/chartex" xmlns:cx4="http://schemas.microsoft.com/office/drawing/2016/5/10/chartex" xmlns:cx5="http://schemas.microsoft.com/office/drawing/2016/5/11/chartex" xmlns:cx6="http://schemas.microsoft.com/office/drawing/2016/5/12/chartex" xmlns:cx7="http://schemas.microsoft.com/office/drawing/2016/5/13/chartex" xmlns:cx8="http://schemas.microsoft.com/office/drawing/2016/5/14/chartex" xmlns:mc="http://schemas.openxmlformats.org/markup-compatibility/2006" xmlns:aink="http://schemas.microsoft.com/office/drawing/2016/ink" xmlns:am3d="http://schemas.microsoft.com/office/drawing/2017/model3d" xmlns:o="urn:schemas-microsoft-com:office:office" xmlns:r="http://schemas.openxmlformats.org/officeDocument/2006/relationships" xmlns:m="http://schemas.openxmlformats.org/officeDocument/2006/math" xmlns:v="urn:schemas-microsoft-com:vml" xmlns:wp14="http://schemas.microsoft.com/office/word/2010/wordprocessingDrawing" xmlns:wp="http://schemas.openxmlformats.org/drawingml/2006/wordprocessingDrawing" xmlns:w10="urn:schemas-microsoft-com:office:word" xmlns:w="http://schemas.openxmlformats.org/wordprocessingml/2006/main" xmlns:w14="http://schemas.microsoft.com/office/word/2010/wordml" xmlns:w15="http://schemas.microsoft.com/office/word/2012/wordml" xmlns:w16cid="http://schemas.microsoft.com/office/word/2016/wordml/cid" xmlns:w16se="http://schemas.microsoft.com/office/word/2015/wordml/symex" xmlns:wpg="http://schemas.microsoft.com/office/word/2010/wordprocessingGroup" xmlns:wpi="http://schemas.microsoft.com/office/word/2010/wordprocessingInk" xmlns:wne="http://schemas.microsoft.com/office/word/2006/wordml" xmlns:wps="http://schemas.microsoft.com/office/word/2010/wordprocessingShape" mc:Ignorable="w14 w15 w16se w16cid wp14">
   <w:body>
     <w:p>
       <w:pPr>
+        <w:pStyle w:val="paragraph"/>
+        <w:spacing w:before="0" w:beforeAutospacing="0" w:after="0" w:afterAutospacing="0"/>
+        <w:jc w:val="both"/>
+        <w:textAlignment w:val="baseline"/>
+        <w:rPr>
+          <w:rFonts w:ascii="Segoe UI" w:hAnsi="Segoe UI" w:cs="Segoe UI"/>
+          <w:b/>
+          <w:bCs/>
+          <w:color w:val="000000"/>
+          <w:sz w:val="18"/>
+          <w:szCs w:val="18"/>
+        </w:rPr>
+      </w:pPr>
+      <w:bookmarkStart w:id="0" w:name="_Toc8071279"/>
+      <w:r>
+        <w:rPr>
+          <w:rStyle w:val="normaltextrun"/>
+          <w:rFonts w:ascii="Arial" w:hAnsi="Arial" w:cs="Arial"/>
+          <w:b/>
+          <w:bCs/>
+          <w:color w:val="000000"/>
+          <w:sz w:val="28"/>
+          <w:szCs w:val="28"/>
+        </w:rPr>
+        <w:t>3. Criterios de comparación en la implementación</w:t>
+      </w:r>
+      <w:r>
+        <w:rPr>
+          <w:rStyle w:val="eop"/>
+          <w:rFonts w:ascii="Arial" w:hAnsi="Arial" w:cs="Arial"/>
+          <w:b/>
+          <w:bCs/>
+          <w:color w:val="000000"/>
+          <w:sz w:val="28"/>
+          <w:szCs w:val="28"/>
+        </w:rPr>
+        <w:t> </w:t>
+      </w:r>
+    </w:p>
+    <w:p>
+      <w:pPr>
+        <w:pStyle w:val="paragraph"/>
+        <w:spacing w:before="0" w:beforeAutospacing="0" w:after="0" w:afterAutospacing="0"/>
+        <w:jc w:val="both"/>
+        <w:textAlignment w:val="baseline"/>
+        <w:rPr>
+          <w:rFonts w:ascii="Segoe UI" w:hAnsi="Segoe UI" w:cs="Segoe UI"/>
+          <w:b/>
+          <w:bCs/>
+          <w:color w:val="000000"/>
+          <w:sz w:val="18"/>
+          <w:szCs w:val="18"/>
+        </w:rPr>
+      </w:pPr>
+      <w:r>
+        <w:rPr>
+          <w:rStyle w:val="normaltextrun"/>
+          <w:rFonts w:ascii="Arial" w:hAnsi="Arial" w:cs="Arial"/>
+          <w:b/>
+          <w:bCs/>
+          <w:color w:val="000000"/>
+        </w:rPr>
+        <w:t>3.1 Criterio 1: Tiempo empleado para implementarlo en la web</w:t>
+      </w:r>
+      <w:r>
+        <w:rPr>
+          <w:rStyle w:val="eop"/>
+          <w:rFonts w:ascii="Arial" w:hAnsi="Arial" w:cs="Arial"/>
+          <w:b/>
+          <w:bCs/>
+          <w:color w:val="000000"/>
+        </w:rPr>
+        <w:t> </w:t>
+      </w:r>
+    </w:p>
+    <w:p>
+      <w:pPr>
+        <w:pStyle w:val="paragraph"/>
+        <w:spacing w:before="0" w:beforeAutospacing="0" w:after="0" w:afterAutospacing="0"/>
+        <w:jc w:val="both"/>
+        <w:textAlignment w:val="baseline"/>
+        <w:rPr>
+          <w:rFonts w:ascii="Segoe UI" w:hAnsi="Segoe UI" w:cs="Segoe UI"/>
+          <w:sz w:val="18"/>
+          <w:szCs w:val="18"/>
+        </w:rPr>
+      </w:pPr>
+      <w:r>
+        <w:rPr>
+          <w:rStyle w:val="normaltextrun"/>
+          <w:rFonts w:ascii="Arial" w:hAnsi="Arial" w:cs="Arial"/>
+          <w:sz w:val="22"/>
+          <w:szCs w:val="22"/>
+        </w:rPr>
+        <w:t>Hemos medido el tiempo desde que pulsas el botón de empezar prueba en la página web oficial hasta que es posible comenzar a personalizar el </w:t>
+      </w:r>
+      <w:proofErr w:type="spellStart"/>
+      <w:r>
+        <w:rPr>
+          <w:rStyle w:val="spellingerror"/>
+          <w:sz w:val="22"/>
+          <w:szCs w:val="22"/>
+        </w:rPr>
+        <w:t>chatbot</w:t>
+      </w:r>
+      <w:proofErr w:type="spellEnd"/>
+      <w:r>
+        <w:rPr>
+          <w:rStyle w:val="normaltextrun"/>
+          <w:rFonts w:ascii="Arial" w:hAnsi="Arial" w:cs="Arial"/>
+          <w:sz w:val="22"/>
+          <w:szCs w:val="22"/>
+        </w:rPr>
+        <w:t>.</w:t>
+      </w:r>
+      <w:r>
+        <w:rPr>
+          <w:rStyle w:val="eop"/>
+          <w:rFonts w:ascii="Arial" w:hAnsi="Arial" w:cs="Arial"/>
+          <w:sz w:val="22"/>
+          <w:szCs w:val="22"/>
+        </w:rPr>
+        <w:t> </w:t>
+      </w:r>
+    </w:p>
+    <w:p>
+      <w:pPr>
+        <w:pStyle w:val="paragraph"/>
+        <w:spacing w:before="0" w:beforeAutospacing="0" w:after="0" w:afterAutospacing="0"/>
+        <w:jc w:val="both"/>
+        <w:textAlignment w:val="baseline"/>
+        <w:rPr>
+          <w:rFonts w:ascii="Segoe UI" w:hAnsi="Segoe UI" w:cs="Segoe UI"/>
+          <w:sz w:val="18"/>
+          <w:szCs w:val="18"/>
+        </w:rPr>
+      </w:pPr>
+      <w:r>
+        <w:rPr>
+          <w:rStyle w:val="normaltextrun"/>
+          <w:rFonts w:ascii="Arial" w:hAnsi="Arial" w:cs="Arial"/>
+          <w:sz w:val="22"/>
+          <w:szCs w:val="22"/>
+        </w:rPr>
+        <w:t>Tipo de valor: Horas</w:t>
+      </w:r>
+      <w:r>
+        <w:rPr>
+          <w:rStyle w:val="eop"/>
+          <w:rFonts w:ascii="Arial" w:hAnsi="Arial" w:cs="Arial"/>
+          <w:sz w:val="22"/>
+          <w:szCs w:val="22"/>
+        </w:rPr>
+        <w:t> </w:t>
+      </w:r>
+    </w:p>
+    <w:p>
+      <w:pPr>
+        <w:pStyle w:val="paragraph"/>
+        <w:spacing w:before="0" w:beforeAutospacing="0" w:after="0" w:afterAutospacing="0"/>
+        <w:jc w:val="both"/>
+        <w:textAlignment w:val="baseline"/>
+        <w:rPr>
+          <w:rFonts w:ascii="Segoe UI" w:hAnsi="Segoe UI" w:cs="Segoe UI"/>
+          <w:b/>
+          <w:bCs/>
+          <w:color w:val="000000"/>
+          <w:sz w:val="18"/>
+          <w:szCs w:val="18"/>
+        </w:rPr>
+      </w:pPr>
+      <w:r>
+        <w:rPr>
+          <w:rStyle w:val="normaltextrun"/>
+          <w:rFonts w:ascii="Arial" w:hAnsi="Arial" w:cs="Arial"/>
+          <w:b/>
+          <w:bCs/>
+          <w:color w:val="000000"/>
+        </w:rPr>
+        <w:t>3.2 Criterio 2: Tiempo máximo que puede trabajar el </w:t>
+      </w:r>
+      <w:proofErr w:type="spellStart"/>
+      <w:r>
+        <w:rPr>
+          <w:rStyle w:val="spellingerror"/>
+          <w:b/>
+          <w:bCs/>
+          <w:color w:val="000000"/>
+        </w:rPr>
+        <w:t>chatbot</w:t>
+      </w:r>
+      <w:proofErr w:type="spellEnd"/>
+      <w:r>
+        <w:rPr>
+          <w:rStyle w:val="normaltextrun"/>
+          <w:rFonts w:ascii="Arial" w:hAnsi="Arial" w:cs="Arial"/>
+          <w:b/>
+          <w:bCs/>
+          <w:color w:val="000000"/>
+        </w:rPr>
+        <w:t> sin ser parado.</w:t>
+      </w:r>
+      <w:r>
+        <w:rPr>
+          <w:rStyle w:val="eop"/>
+          <w:rFonts w:ascii="Arial" w:hAnsi="Arial" w:cs="Arial"/>
+          <w:b/>
+          <w:bCs/>
+          <w:color w:val="000000"/>
+        </w:rPr>
+        <w:t> </w:t>
+      </w:r>
+    </w:p>
+    <w:p>
+      <w:pPr>
+        <w:pStyle w:val="paragraph"/>
+        <w:spacing w:before="0" w:beforeAutospacing="0" w:after="0" w:afterAutospacing="0"/>
+        <w:jc w:val="both"/>
+        <w:textAlignment w:val="baseline"/>
+        <w:rPr>
+          <w:rFonts w:ascii="Segoe UI" w:hAnsi="Segoe UI" w:cs="Segoe UI"/>
+          <w:sz w:val="18"/>
+          <w:szCs w:val="18"/>
+        </w:rPr>
+      </w:pPr>
+      <w:r>
+        <w:rPr>
+          <w:rStyle w:val="normaltextrun"/>
+          <w:rFonts w:ascii="Arial" w:hAnsi="Arial" w:cs="Arial"/>
+          <w:sz w:val="22"/>
+          <w:szCs w:val="22"/>
+        </w:rPr>
+        <w:t>Aquí medimos cuanto tiempo puede estar el </w:t>
+      </w:r>
+      <w:proofErr w:type="spellStart"/>
+      <w:r>
+        <w:rPr>
+          <w:rStyle w:val="spellingerror"/>
+          <w:sz w:val="22"/>
+          <w:szCs w:val="22"/>
+        </w:rPr>
+        <w:t>Chatbot</w:t>
+      </w:r>
+      <w:proofErr w:type="spellEnd"/>
+      <w:r>
+        <w:rPr>
+          <w:rStyle w:val="normaltextrun"/>
+          <w:rFonts w:ascii="Arial" w:hAnsi="Arial" w:cs="Arial"/>
+          <w:sz w:val="22"/>
+          <w:szCs w:val="22"/>
+        </w:rPr>
+        <w:t> operativo sin necesidad de que tengamos que desconectarlo.</w:t>
+      </w:r>
+      <w:r>
+        <w:rPr>
+          <w:rStyle w:val="eop"/>
+          <w:rFonts w:ascii="Arial" w:hAnsi="Arial" w:cs="Arial"/>
+          <w:sz w:val="22"/>
+          <w:szCs w:val="22"/>
+        </w:rPr>
+        <w:t> </w:t>
+      </w:r>
+    </w:p>
+    <w:p>
+      <w:pPr>
+        <w:pStyle w:val="paragraph"/>
+        <w:spacing w:before="0" w:beforeAutospacing="0" w:after="0" w:afterAutospacing="0"/>
+        <w:jc w:val="both"/>
+        <w:textAlignment w:val="baseline"/>
+        <w:rPr>
+          <w:rFonts w:ascii="Segoe UI" w:hAnsi="Segoe UI" w:cs="Segoe UI"/>
+          <w:sz w:val="18"/>
+          <w:szCs w:val="18"/>
+        </w:rPr>
+      </w:pPr>
+      <w:r>
+        <w:rPr>
+          <w:rStyle w:val="normaltextrun"/>
+          <w:rFonts w:ascii="Arial" w:hAnsi="Arial" w:cs="Arial"/>
+          <w:sz w:val="22"/>
+          <w:szCs w:val="22"/>
+        </w:rPr>
+        <w:t>Tipo de valor: Horas.</w:t>
+      </w:r>
+      <w:r>
+        <w:rPr>
+          <w:rStyle w:val="eop"/>
+          <w:rFonts w:ascii="Arial" w:hAnsi="Arial" w:cs="Arial"/>
+          <w:sz w:val="22"/>
+          <w:szCs w:val="22"/>
+        </w:rPr>
+        <w:t> </w:t>
+      </w:r>
+    </w:p>
+    <w:p>
+      <w:pPr>
+        <w:pStyle w:val="paragraph"/>
+        <w:spacing w:before="0" w:beforeAutospacing="0" w:after="0" w:afterAutospacing="0"/>
+        <w:jc w:val="both"/>
+        <w:textAlignment w:val="baseline"/>
+        <w:rPr>
+          <w:rFonts w:ascii="Segoe UI" w:hAnsi="Segoe UI" w:cs="Segoe UI"/>
+          <w:sz w:val="18"/>
+          <w:szCs w:val="18"/>
+        </w:rPr>
+      </w:pPr>
+      <w:r>
+        <w:rPr>
+          <w:rStyle w:val="normaltextrun"/>
+          <w:rFonts w:ascii="Arial" w:hAnsi="Arial" w:cs="Arial"/>
+          <w:b/>
+          <w:bCs/>
+        </w:rPr>
+        <w:t>3.3 Criterio 3: Transferencia de datos por parte del cliente</w:t>
+      </w:r>
+      <w:r>
+        <w:rPr>
+          <w:rStyle w:val="eop"/>
+          <w:rFonts w:ascii="Arial" w:hAnsi="Arial" w:cs="Arial"/>
+        </w:rPr>
+        <w:t> </w:t>
+      </w:r>
+    </w:p>
+    <w:p>
+      <w:pPr>
+        <w:pStyle w:val="paragraph"/>
+        <w:spacing w:before="0" w:beforeAutospacing="0" w:after="0" w:afterAutospacing="0"/>
+        <w:jc w:val="both"/>
+        <w:textAlignment w:val="baseline"/>
+        <w:rPr>
+          <w:rFonts w:ascii="Segoe UI" w:hAnsi="Segoe UI" w:cs="Segoe UI"/>
+          <w:sz w:val="18"/>
+          <w:szCs w:val="18"/>
+        </w:rPr>
+      </w:pPr>
+      <w:r>
+        <w:rPr>
+          <w:rStyle w:val="normaltextrun"/>
+          <w:rFonts w:ascii="Arial" w:hAnsi="Arial" w:cs="Arial"/>
+          <w:sz w:val="22"/>
+          <w:szCs w:val="22"/>
+        </w:rPr>
+        <w:t>Nos referimos a que si es posible que el cliente pueda compartir sus datos para la realización de negocios de venta</w:t>
+      </w:r>
+      <w:r>
+        <w:rPr>
+          <w:rStyle w:val="eop"/>
+          <w:rFonts w:ascii="Arial" w:hAnsi="Arial" w:cs="Arial"/>
+          <w:sz w:val="22"/>
+          <w:szCs w:val="22"/>
+        </w:rPr>
+        <w:t> </w:t>
+      </w:r>
+    </w:p>
+    <w:p>
+      <w:pPr>
+        <w:pStyle w:val="paragraph"/>
+        <w:spacing w:before="0" w:beforeAutospacing="0" w:after="0" w:afterAutospacing="0"/>
+        <w:jc w:val="both"/>
+        <w:textAlignment w:val="baseline"/>
+        <w:rPr>
+          <w:rFonts w:ascii="Segoe UI" w:hAnsi="Segoe UI" w:cs="Segoe UI"/>
+          <w:sz w:val="18"/>
+          <w:szCs w:val="18"/>
+        </w:rPr>
+      </w:pPr>
+      <w:r>
+        <w:rPr>
+          <w:rStyle w:val="normaltextrun"/>
+          <w:rFonts w:ascii="Arial" w:hAnsi="Arial" w:cs="Arial"/>
+          <w:sz w:val="22"/>
+          <w:szCs w:val="22"/>
+        </w:rPr>
+        <w:t>Tipo de valor: Booleano.</w:t>
+      </w:r>
+      <w:r>
+        <w:rPr>
+          <w:rStyle w:val="eop"/>
+          <w:rFonts w:ascii="Arial" w:hAnsi="Arial" w:cs="Arial"/>
+          <w:sz w:val="22"/>
+          <w:szCs w:val="22"/>
+        </w:rPr>
+        <w:t> </w:t>
+      </w:r>
+    </w:p>
+    <w:p>
+      <w:pPr>
+        <w:pStyle w:val="paragraph"/>
+        <w:spacing w:before="0" w:beforeAutospacing="0" w:after="0" w:afterAutospacing="0"/>
+        <w:jc w:val="both"/>
+        <w:textAlignment w:val="baseline"/>
+        <w:rPr>
+          <w:rFonts w:ascii="Segoe UI" w:hAnsi="Segoe UI" w:cs="Segoe UI"/>
+          <w:sz w:val="18"/>
+          <w:szCs w:val="18"/>
+        </w:rPr>
+      </w:pPr>
+      <w:r>
+        <w:rPr>
+          <w:rStyle w:val="normaltextrun"/>
+          <w:rFonts w:ascii="Arial" w:hAnsi="Arial" w:cs="Arial"/>
+          <w:b/>
+          <w:bCs/>
+        </w:rPr>
+        <w:t>3.4 Criterio 4: Respuestas en vivo</w:t>
+      </w:r>
+      <w:r>
+        <w:rPr>
+          <w:rStyle w:val="eop"/>
+          <w:rFonts w:ascii="Arial" w:hAnsi="Arial" w:cs="Arial"/>
+        </w:rPr>
+        <w:t> </w:t>
+      </w:r>
+    </w:p>
+    <w:p>
+      <w:pPr>
+        <w:pStyle w:val="paragraph"/>
+        <w:spacing w:before="0" w:beforeAutospacing="0" w:after="0" w:afterAutospacing="0"/>
+        <w:jc w:val="both"/>
+        <w:textAlignment w:val="baseline"/>
+        <w:rPr>
+          <w:rFonts w:ascii="Segoe UI" w:hAnsi="Segoe UI" w:cs="Segoe UI"/>
+          <w:sz w:val="18"/>
+          <w:szCs w:val="18"/>
+        </w:rPr>
+      </w:pPr>
+      <w:r>
+        <w:rPr>
+          <w:rStyle w:val="normaltextrun"/>
+          <w:rFonts w:ascii="Arial" w:hAnsi="Arial" w:cs="Arial"/>
+        </w:rPr>
+        <w:t>Posibilidad de que el </w:t>
+      </w:r>
+      <w:proofErr w:type="spellStart"/>
+      <w:r>
+        <w:rPr>
+          <w:rStyle w:val="spellingerror"/>
+        </w:rPr>
+        <w:t>Chatbot</w:t>
+      </w:r>
+      <w:proofErr w:type="spellEnd"/>
+      <w:r>
+        <w:rPr>
+          <w:rStyle w:val="normaltextrun"/>
+          <w:rFonts w:ascii="Arial" w:hAnsi="Arial" w:cs="Arial"/>
+        </w:rPr>
+        <w:t> conteste en vivo a las preguntas que le hacen los clientes de forma inmediata.</w:t>
+      </w:r>
+      <w:r>
+        <w:rPr>
+          <w:rStyle w:val="eop"/>
+          <w:rFonts w:ascii="Arial" w:hAnsi="Arial" w:cs="Arial"/>
+        </w:rPr>
+        <w:t> </w:t>
+      </w:r>
+    </w:p>
+    <w:p>
+      <w:pPr>
+        <w:pStyle w:val="paragraph"/>
+        <w:spacing w:before="0" w:beforeAutospacing="0" w:after="0" w:afterAutospacing="0"/>
+        <w:jc w:val="both"/>
+        <w:textAlignment w:val="baseline"/>
+        <w:rPr>
+          <w:rFonts w:ascii="Segoe UI" w:hAnsi="Segoe UI" w:cs="Segoe UI"/>
+          <w:sz w:val="18"/>
+          <w:szCs w:val="18"/>
+        </w:rPr>
+      </w:pPr>
+      <w:r>
+        <w:rPr>
+          <w:rStyle w:val="normaltextrun"/>
+          <w:rFonts w:ascii="Arial" w:hAnsi="Arial" w:cs="Arial"/>
+        </w:rPr>
+        <w:t>Tipo de valor: Booleano.</w:t>
+      </w:r>
+      <w:r>
+        <w:rPr>
+          <w:rStyle w:val="eop"/>
+          <w:rFonts w:ascii="Arial" w:hAnsi="Arial" w:cs="Arial"/>
+        </w:rPr>
+        <w:t> </w:t>
+      </w:r>
+    </w:p>
+    <w:p>
+      <w:pPr>
+        <w:pStyle w:val="paragraph"/>
+        <w:spacing w:before="0" w:beforeAutospacing="0" w:after="0" w:afterAutospacing="0"/>
+        <w:jc w:val="both"/>
+        <w:textAlignment w:val="baseline"/>
+        <w:rPr>
+          <w:rFonts w:ascii="Segoe UI" w:hAnsi="Segoe UI" w:cs="Segoe UI"/>
+          <w:sz w:val="18"/>
+          <w:szCs w:val="18"/>
+        </w:rPr>
+      </w:pPr>
+      <w:r>
+        <w:rPr>
+          <w:rStyle w:val="eop"/>
+          <w:rFonts w:ascii="Arial" w:hAnsi="Arial" w:cs="Arial"/>
+        </w:rPr>
+        <w:t> </w:t>
+      </w:r>
+    </w:p>
+    <w:p>
+      <w:pPr>
+        <w:pStyle w:val="paragraph"/>
+        <w:spacing w:before="0" w:beforeAutospacing="0" w:after="0" w:afterAutospacing="0"/>
+        <w:jc w:val="both"/>
+        <w:textAlignment w:val="baseline"/>
+        <w:rPr>
+          <w:rFonts w:ascii="Segoe UI" w:hAnsi="Segoe UI" w:cs="Segoe UI"/>
+          <w:sz w:val="18"/>
+          <w:szCs w:val="18"/>
+        </w:rPr>
+      </w:pPr>
+      <w:r>
+        <w:rPr>
+          <w:rStyle w:val="eop"/>
+          <w:rFonts w:ascii="Arial" w:hAnsi="Arial" w:cs="Arial"/>
+        </w:rPr>
+        <w:t> </w:t>
+      </w:r>
+    </w:p>
+    <w:p>
+      <w:pPr>
+        <w:pStyle w:val="paragraph"/>
+        <w:spacing w:before="0" w:beforeAutospacing="0" w:after="0" w:afterAutospacing="0"/>
+        <w:jc w:val="both"/>
+        <w:textAlignment w:val="baseline"/>
+        <w:rPr>
+          <w:rFonts w:ascii="Segoe UI" w:hAnsi="Segoe UI" w:cs="Segoe UI"/>
+          <w:sz w:val="18"/>
+          <w:szCs w:val="18"/>
+        </w:rPr>
+      </w:pPr>
+      <w:r>
+        <w:rPr>
+          <w:rStyle w:val="normaltextrun"/>
+          <w:rFonts w:ascii="Arial" w:hAnsi="Arial" w:cs="Arial"/>
+          <w:b/>
+          <w:bCs/>
+        </w:rPr>
+        <w:t>3.5 Criterio 5: Tiempo invertido para la personalización de clientes</w:t>
+      </w:r>
+      <w:r>
+        <w:rPr>
+          <w:rStyle w:val="eop"/>
+          <w:rFonts w:ascii="Arial" w:hAnsi="Arial" w:cs="Arial"/>
+        </w:rPr>
+        <w:t> </w:t>
+      </w:r>
+    </w:p>
+    <w:p>
+      <w:pPr>
+        <w:pStyle w:val="paragraph"/>
+        <w:spacing w:before="0" w:beforeAutospacing="0" w:after="0" w:afterAutospacing="0"/>
+        <w:jc w:val="both"/>
+        <w:textAlignment w:val="baseline"/>
+        <w:rPr>
+          <w:rFonts w:ascii="Segoe UI" w:hAnsi="Segoe UI" w:cs="Segoe UI"/>
+          <w:sz w:val="18"/>
+          <w:szCs w:val="18"/>
+        </w:rPr>
+      </w:pPr>
+      <w:r>
+        <w:rPr>
+          <w:rStyle w:val="normaltextrun"/>
+          <w:rFonts w:ascii="Arial" w:hAnsi="Arial" w:cs="Arial"/>
+        </w:rPr>
+        <w:t>Nos referimos al tiempo que se invierte en la aplicación para hacer al menos dos distinciones de clientes, es decir, dependiendo de los servicios que quieran contratar se les ofrecerá un trato u otro.</w:t>
+      </w:r>
+      <w:r>
+        <w:rPr>
+          <w:rStyle w:val="eop"/>
+          <w:rFonts w:ascii="Arial" w:hAnsi="Arial" w:cs="Arial"/>
+        </w:rPr>
+        <w:t> </w:t>
+      </w:r>
+    </w:p>
+    <w:p>
+      <w:pPr>
+        <w:pStyle w:val="paragraph"/>
+        <w:spacing w:before="0" w:beforeAutospacing="0" w:after="0" w:afterAutospacing="0"/>
+        <w:jc w:val="both"/>
+        <w:textAlignment w:val="baseline"/>
+        <w:rPr>
+          <w:rFonts w:ascii="Segoe UI" w:hAnsi="Segoe UI" w:cs="Segoe UI"/>
+          <w:sz w:val="18"/>
+          <w:szCs w:val="18"/>
+        </w:rPr>
+      </w:pPr>
+      <w:r>
+        <w:rPr>
+          <w:rStyle w:val="normaltextrun"/>
+          <w:rFonts w:ascii="Arial" w:hAnsi="Arial" w:cs="Arial"/>
+        </w:rPr>
+        <w:t>Tipo de valor: Horas.</w:t>
+      </w:r>
+      <w:r>
+        <w:rPr>
+          <w:rStyle w:val="eop"/>
+          <w:rFonts w:ascii="Arial" w:hAnsi="Arial" w:cs="Arial"/>
+        </w:rPr>
+        <w:t> </w:t>
+      </w:r>
+    </w:p>
+    <w:p>
+      <w:pPr>
+        <w:pStyle w:val="paragraph"/>
+        <w:spacing w:before="0" w:beforeAutospacing="0" w:after="0" w:afterAutospacing="0"/>
+        <w:jc w:val="both"/>
+        <w:textAlignment w:val="baseline"/>
+        <w:rPr>
+          <w:rFonts w:ascii="Segoe UI" w:hAnsi="Segoe UI" w:cs="Segoe UI"/>
+          <w:sz w:val="18"/>
+          <w:szCs w:val="18"/>
+        </w:rPr>
+      </w:pPr>
+      <w:r>
+        <w:rPr>
+          <w:rStyle w:val="normaltextrun"/>
+          <w:rFonts w:ascii="Arial" w:hAnsi="Arial" w:cs="Arial"/>
+          <w:b/>
+          <w:bCs/>
+        </w:rPr>
+        <w:t>3.6 Criterio 6: Tiempo para implementar enlaces de diferentes webs</w:t>
+      </w:r>
+      <w:r>
+        <w:rPr>
+          <w:rStyle w:val="eop"/>
+          <w:rFonts w:ascii="Arial" w:hAnsi="Arial" w:cs="Arial"/>
+        </w:rPr>
+        <w:t> </w:t>
+      </w:r>
+    </w:p>
+    <w:p>
+      <w:pPr>
+        <w:pStyle w:val="paragraph"/>
+        <w:spacing w:before="0" w:beforeAutospacing="0" w:after="0" w:afterAutospacing="0"/>
+        <w:jc w:val="both"/>
+        <w:textAlignment w:val="baseline"/>
+        <w:rPr>
+          <w:rFonts w:ascii="Segoe UI" w:hAnsi="Segoe UI" w:cs="Segoe UI"/>
+          <w:sz w:val="18"/>
+          <w:szCs w:val="18"/>
+        </w:rPr>
+      </w:pPr>
+      <w:r>
+        <w:rPr>
+          <w:rStyle w:val="normaltextrun"/>
+          <w:rFonts w:ascii="Arial" w:hAnsi="Arial" w:cs="Arial"/>
+          <w:sz w:val="22"/>
+          <w:szCs w:val="22"/>
+        </w:rPr>
+        <w:t>Tiempo que tardamos desde el panel inicial en introducir al menos un enlace a otra web o a otro punto de la web de nuestro cliente.</w:t>
+      </w:r>
+      <w:r>
+        <w:rPr>
+          <w:rStyle w:val="eop"/>
+          <w:rFonts w:ascii="Arial" w:hAnsi="Arial" w:cs="Arial"/>
+          <w:sz w:val="22"/>
+          <w:szCs w:val="22"/>
+        </w:rPr>
+        <w:t> </w:t>
+      </w:r>
+    </w:p>
+    <w:p>
+      <w:pPr>
+        <w:pStyle w:val="paragraph"/>
+        <w:spacing w:before="0" w:beforeAutospacing="0" w:after="0" w:afterAutospacing="0"/>
+        <w:jc w:val="both"/>
+        <w:textAlignment w:val="baseline"/>
+        <w:rPr>
+          <w:rFonts w:ascii="Segoe UI" w:hAnsi="Segoe UI" w:cs="Segoe UI"/>
+          <w:sz w:val="18"/>
+          <w:szCs w:val="18"/>
+        </w:rPr>
+      </w:pPr>
+      <w:r>
+        <w:rPr>
+          <w:rStyle w:val="normaltextrun"/>
+          <w:rFonts w:ascii="Arial" w:hAnsi="Arial" w:cs="Arial"/>
+          <w:sz w:val="22"/>
+          <w:szCs w:val="22"/>
+        </w:rPr>
+        <w:t>Tipo de valor: Horas.</w:t>
+      </w:r>
+      <w:r>
+        <w:rPr>
+          <w:rStyle w:val="eop"/>
+          <w:rFonts w:ascii="Arial" w:hAnsi="Arial" w:cs="Arial"/>
+          <w:sz w:val="22"/>
+          <w:szCs w:val="22"/>
+        </w:rPr>
+        <w:t> </w:t>
+      </w:r>
+    </w:p>
+    <w:p>
+      <w:pPr>
+        <w:pStyle w:val="paragraph"/>
+        <w:spacing w:before="0" w:beforeAutospacing="0" w:after="0" w:afterAutospacing="0"/>
+        <w:jc w:val="both"/>
+        <w:textAlignment w:val="baseline"/>
+        <w:rPr>
+          <w:rFonts w:ascii="Segoe UI" w:hAnsi="Segoe UI" w:cs="Segoe UI"/>
+          <w:sz w:val="18"/>
+          <w:szCs w:val="18"/>
+        </w:rPr>
+      </w:pPr>
+      <w:r>
+        <w:rPr>
+          <w:rStyle w:val="normaltextrun"/>
+          <w:rFonts w:ascii="Arial" w:hAnsi="Arial" w:cs="Arial"/>
+          <w:b/>
+          <w:bCs/>
+        </w:rPr>
+        <w:t>3.7 Criterio 7: Número de imágenes que podemos compartir</w:t>
+      </w:r>
+      <w:r>
+        <w:rPr>
+          <w:rStyle w:val="eop"/>
+          <w:rFonts w:ascii="Arial" w:hAnsi="Arial" w:cs="Arial"/>
+        </w:rPr>
+        <w:t> </w:t>
+      </w:r>
+    </w:p>
+    <w:p>
+      <w:pPr>
+        <w:pStyle w:val="paragraph"/>
+        <w:spacing w:before="0" w:beforeAutospacing="0" w:after="0" w:afterAutospacing="0"/>
+        <w:jc w:val="both"/>
+        <w:textAlignment w:val="baseline"/>
+        <w:rPr>
+          <w:rFonts w:ascii="Segoe UI" w:hAnsi="Segoe UI" w:cs="Segoe UI"/>
+          <w:sz w:val="18"/>
+          <w:szCs w:val="18"/>
+        </w:rPr>
+      </w:pPr>
+      <w:r>
+        <w:rPr>
+          <w:rStyle w:val="normaltextrun"/>
+          <w:rFonts w:ascii="Arial" w:hAnsi="Arial" w:cs="Arial"/>
+          <w:sz w:val="22"/>
+          <w:szCs w:val="22"/>
+        </w:rPr>
+        <w:t>Medimos cuanto es el número total de imágenes las cuales el </w:t>
+      </w:r>
+      <w:proofErr w:type="spellStart"/>
+      <w:r>
+        <w:rPr>
+          <w:rStyle w:val="spellingerror"/>
+          <w:sz w:val="22"/>
+          <w:szCs w:val="22"/>
+        </w:rPr>
+        <w:t>chatbot</w:t>
+      </w:r>
+      <w:proofErr w:type="spellEnd"/>
+      <w:r>
+        <w:rPr>
+          <w:rStyle w:val="normaltextrun"/>
+          <w:rFonts w:ascii="Arial" w:hAnsi="Arial" w:cs="Arial"/>
+          <w:sz w:val="22"/>
+          <w:szCs w:val="22"/>
+        </w:rPr>
+        <w:t> es capaz de almacenar y posteriormente compartir con los clientes cuando estos se lo soliciten.</w:t>
+      </w:r>
+      <w:r>
+        <w:rPr>
+          <w:rStyle w:val="eop"/>
+          <w:rFonts w:ascii="Arial" w:hAnsi="Arial" w:cs="Arial"/>
+          <w:sz w:val="22"/>
+          <w:szCs w:val="22"/>
+        </w:rPr>
+        <w:t> </w:t>
+      </w:r>
+    </w:p>
+    <w:p>
+      <w:pPr>
+        <w:pStyle w:val="paragraph"/>
+        <w:spacing w:before="0" w:beforeAutospacing="0" w:after="0" w:afterAutospacing="0"/>
+        <w:jc w:val="both"/>
+        <w:textAlignment w:val="baseline"/>
+        <w:rPr>
+          <w:rFonts w:ascii="Segoe UI" w:hAnsi="Segoe UI" w:cs="Segoe UI"/>
+          <w:sz w:val="18"/>
+          <w:szCs w:val="18"/>
+        </w:rPr>
+      </w:pPr>
+      <w:r>
+        <w:rPr>
+          <w:rStyle w:val="normaltextrun"/>
+          <w:rFonts w:ascii="Arial" w:hAnsi="Arial" w:cs="Arial"/>
+          <w:sz w:val="22"/>
+          <w:szCs w:val="22"/>
+        </w:rPr>
+        <w:t>Tipo de valor: Numérico.</w:t>
+      </w:r>
+      <w:r>
+        <w:rPr>
+          <w:rStyle w:val="eop"/>
+          <w:rFonts w:ascii="Arial" w:hAnsi="Arial" w:cs="Arial"/>
+          <w:sz w:val="22"/>
+          <w:szCs w:val="22"/>
+        </w:rPr>
+        <w:t> </w:t>
+      </w:r>
+    </w:p>
+    <w:p>
+      <w:pPr>
+        <w:pStyle w:val="paragraph"/>
+        <w:spacing w:before="0" w:beforeAutospacing="0" w:after="0" w:afterAutospacing="0"/>
+        <w:jc w:val="both"/>
+        <w:textAlignment w:val="baseline"/>
+        <w:rPr>
+          <w:rFonts w:ascii="Segoe UI" w:hAnsi="Segoe UI" w:cs="Segoe UI"/>
+          <w:sz w:val="18"/>
+          <w:szCs w:val="18"/>
+        </w:rPr>
+      </w:pPr>
+      <w:r>
+        <w:rPr>
+          <w:rStyle w:val="normaltextrun"/>
+          <w:rFonts w:ascii="Arial" w:hAnsi="Arial" w:cs="Arial"/>
+          <w:b/>
+          <w:bCs/>
+        </w:rPr>
+        <w:t>3.8 Criterio 8: Rendimiento de las respuestas del </w:t>
+      </w:r>
+      <w:proofErr w:type="spellStart"/>
+      <w:r>
+        <w:rPr>
+          <w:rStyle w:val="spellingerror"/>
+          <w:b/>
+          <w:bCs/>
+        </w:rPr>
+        <w:t>ChatBot</w:t>
+      </w:r>
+      <w:proofErr w:type="spellEnd"/>
+      <w:r>
+        <w:rPr>
+          <w:rStyle w:val="eop"/>
+          <w:rFonts w:ascii="Arial" w:hAnsi="Arial" w:cs="Arial"/>
+        </w:rPr>
+        <w:t> </w:t>
+      </w:r>
+    </w:p>
+    <w:p>
+      <w:pPr>
+        <w:pStyle w:val="paragraph"/>
+        <w:spacing w:before="0" w:beforeAutospacing="0" w:after="0" w:afterAutospacing="0"/>
+        <w:jc w:val="both"/>
+        <w:textAlignment w:val="baseline"/>
+        <w:rPr>
+          <w:rFonts w:ascii="Segoe UI" w:hAnsi="Segoe UI" w:cs="Segoe UI"/>
+          <w:sz w:val="18"/>
+          <w:szCs w:val="18"/>
+        </w:rPr>
+      </w:pPr>
+      <w:r>
+        <w:rPr>
+          <w:rStyle w:val="normaltextrun"/>
+          <w:rFonts w:ascii="Arial" w:hAnsi="Arial" w:cs="Arial"/>
+          <w:sz w:val="22"/>
+          <w:szCs w:val="22"/>
+        </w:rPr>
+        <w:t>Aquí medimos en segundos el tiempo que tarda el </w:t>
+      </w:r>
+      <w:proofErr w:type="spellStart"/>
+      <w:r>
+        <w:rPr>
+          <w:rStyle w:val="spellingerror"/>
+          <w:sz w:val="22"/>
+          <w:szCs w:val="22"/>
+        </w:rPr>
+        <w:t>chatbot</w:t>
+      </w:r>
+      <w:proofErr w:type="spellEnd"/>
+      <w:r>
+        <w:rPr>
+          <w:rStyle w:val="normaltextrun"/>
+          <w:rFonts w:ascii="Arial" w:hAnsi="Arial" w:cs="Arial"/>
+          <w:sz w:val="22"/>
+          <w:szCs w:val="22"/>
+        </w:rPr>
+        <w:t> en responder al cliente desde que le hacemos una pregunta</w:t>
+      </w:r>
+      <w:r>
+        <w:rPr>
+          <w:rStyle w:val="eop"/>
+          <w:rFonts w:ascii="Arial" w:hAnsi="Arial" w:cs="Arial"/>
+          <w:sz w:val="22"/>
+          <w:szCs w:val="22"/>
+        </w:rPr>
+        <w:t> </w:t>
+      </w:r>
+    </w:p>
+    <w:p>
+      <w:pPr>
+        <w:pStyle w:val="paragraph"/>
+        <w:spacing w:before="0" w:beforeAutospacing="0" w:after="0" w:afterAutospacing="0"/>
+        <w:jc w:val="both"/>
+        <w:textAlignment w:val="baseline"/>
+        <w:rPr>
+          <w:rFonts w:ascii="Segoe UI" w:hAnsi="Segoe UI" w:cs="Segoe UI"/>
+          <w:sz w:val="18"/>
+          <w:szCs w:val="18"/>
+        </w:rPr>
+      </w:pPr>
+      <w:r>
+        <w:rPr>
+          <w:rStyle w:val="normaltextrun"/>
+          <w:rFonts w:ascii="Arial" w:hAnsi="Arial" w:cs="Arial"/>
+          <w:sz w:val="22"/>
+          <w:szCs w:val="22"/>
+        </w:rPr>
+        <w:t>Tipo de valor: Segundos.</w:t>
+      </w:r>
+      <w:r>
+        <w:rPr>
+          <w:rStyle w:val="eop"/>
+          <w:rFonts w:ascii="Arial" w:hAnsi="Arial" w:cs="Arial"/>
+          <w:sz w:val="22"/>
+          <w:szCs w:val="22"/>
+        </w:rPr>
+        <w:t> </w:t>
+      </w:r>
+    </w:p>
+    <w:p>
+      <w:pPr>
+        <w:pStyle w:val="paragraph"/>
+        <w:spacing w:before="0" w:beforeAutospacing="0" w:after="0" w:afterAutospacing="0"/>
+        <w:jc w:val="both"/>
+        <w:textAlignment w:val="baseline"/>
+        <w:rPr>
+          <w:rFonts w:ascii="Segoe UI" w:hAnsi="Segoe UI" w:cs="Segoe UI"/>
+          <w:sz w:val="18"/>
+          <w:szCs w:val="18"/>
+        </w:rPr>
+      </w:pPr>
+      <w:r>
+        <w:rPr>
+          <w:rStyle w:val="normaltextrun"/>
+          <w:rFonts w:ascii="Arial" w:hAnsi="Arial" w:cs="Arial"/>
+          <w:b/>
+          <w:bCs/>
+        </w:rPr>
+        <w:t>3.9 Criterio 9: Rendimiento en cuanto al traspaso de información</w:t>
+      </w:r>
+      <w:r>
+        <w:rPr>
+          <w:rStyle w:val="eop"/>
+          <w:rFonts w:ascii="Arial" w:hAnsi="Arial" w:cs="Arial"/>
+        </w:rPr>
+        <w:t> </w:t>
+      </w:r>
+    </w:p>
+    <w:p>
+      <w:pPr>
+        <w:pStyle w:val="paragraph"/>
+        <w:spacing w:before="0" w:beforeAutospacing="0" w:after="0" w:afterAutospacing="0"/>
+        <w:jc w:val="both"/>
+        <w:textAlignment w:val="baseline"/>
+        <w:rPr>
+          <w:rFonts w:ascii="Segoe UI" w:hAnsi="Segoe UI" w:cs="Segoe UI"/>
+          <w:sz w:val="18"/>
+          <w:szCs w:val="18"/>
+        </w:rPr>
+      </w:pPr>
+      <w:r>
+        <w:rPr>
+          <w:rStyle w:val="normaltextrun"/>
+          <w:rFonts w:ascii="Arial" w:hAnsi="Arial" w:cs="Arial"/>
+          <w:sz w:val="22"/>
+          <w:szCs w:val="22"/>
+        </w:rPr>
+        <w:t>Nos referimos al tiempo que transcurre desde que el cliente confirma la operación con el </w:t>
+      </w:r>
+      <w:proofErr w:type="spellStart"/>
+      <w:r>
+        <w:rPr>
+          <w:rStyle w:val="spellingerror"/>
+          <w:sz w:val="22"/>
+          <w:szCs w:val="22"/>
+        </w:rPr>
+        <w:t>chatbot</w:t>
+      </w:r>
+      <w:proofErr w:type="spellEnd"/>
+      <w:r>
+        <w:rPr>
+          <w:rStyle w:val="normaltextrun"/>
+          <w:rFonts w:ascii="Arial" w:hAnsi="Arial" w:cs="Arial"/>
+          <w:sz w:val="22"/>
+          <w:szCs w:val="22"/>
+        </w:rPr>
+        <w:t> y este nos envía los datos del cliente al correo.</w:t>
+      </w:r>
+      <w:r>
+        <w:rPr>
+          <w:rStyle w:val="eop"/>
+          <w:rFonts w:ascii="Arial" w:hAnsi="Arial" w:cs="Arial"/>
+          <w:sz w:val="22"/>
+          <w:szCs w:val="22"/>
+        </w:rPr>
+        <w:t> </w:t>
+      </w:r>
+    </w:p>
+    <w:p>
+      <w:pPr>
+        <w:pStyle w:val="paragraph"/>
+        <w:spacing w:before="0" w:beforeAutospacing="0" w:after="0" w:afterAutospacing="0"/>
+        <w:jc w:val="both"/>
+        <w:textAlignment w:val="baseline"/>
+        <w:rPr>
+          <w:rFonts w:ascii="Segoe UI" w:hAnsi="Segoe UI" w:cs="Segoe UI"/>
+          <w:sz w:val="18"/>
+          <w:szCs w:val="18"/>
+        </w:rPr>
+      </w:pPr>
+      <w:r>
+        <w:rPr>
+          <w:rStyle w:val="normaltextrun"/>
+          <w:rFonts w:ascii="Arial" w:hAnsi="Arial" w:cs="Arial"/>
+          <w:sz w:val="22"/>
+          <w:szCs w:val="22"/>
+        </w:rPr>
+        <w:t>Tipo de valor: Segundos</w:t>
+      </w:r>
+      <w:r>
+        <w:rPr>
+          <w:rStyle w:val="eop"/>
+          <w:rFonts w:ascii="Arial" w:hAnsi="Arial" w:cs="Arial"/>
+          <w:sz w:val="22"/>
+          <w:szCs w:val="22"/>
+        </w:rPr>
+        <w:t> </w:t>
+      </w:r>
+    </w:p>
+    <w:p>
+      <w:pPr>
+        <w:pStyle w:val="paragraph"/>
+        <w:spacing w:before="0" w:beforeAutospacing="0" w:after="0" w:afterAutospacing="0"/>
+        <w:jc w:val="both"/>
+        <w:textAlignment w:val="baseline"/>
+        <w:rPr>
+          <w:rFonts w:ascii="Segoe UI" w:hAnsi="Segoe UI" w:cs="Segoe UI"/>
+          <w:sz w:val="18"/>
+          <w:szCs w:val="18"/>
+        </w:rPr>
+      </w:pPr>
+      <w:r>
+        <w:rPr>
+          <w:rStyle w:val="normaltextrun"/>
+          <w:rFonts w:ascii="Arial" w:hAnsi="Arial" w:cs="Arial"/>
+          <w:b/>
+          <w:bCs/>
+        </w:rPr>
+        <w:t>3.10 Criterio 10: Información adicional</w:t>
+      </w:r>
+      <w:r>
+        <w:rPr>
+          <w:rStyle w:val="eop"/>
+          <w:rFonts w:ascii="Arial" w:hAnsi="Arial" w:cs="Arial"/>
+        </w:rPr>
+        <w:t> </w:t>
+      </w:r>
+    </w:p>
+    <w:p>
+      <w:pPr>
+        <w:pStyle w:val="paragraph"/>
+        <w:spacing w:before="0" w:beforeAutospacing="0" w:after="0" w:afterAutospacing="0"/>
+        <w:jc w:val="both"/>
+        <w:textAlignment w:val="baseline"/>
+        <w:rPr>
+          <w:rFonts w:ascii="Segoe UI" w:hAnsi="Segoe UI" w:cs="Segoe UI"/>
+          <w:sz w:val="18"/>
+          <w:szCs w:val="18"/>
+        </w:rPr>
+      </w:pPr>
+      <w:proofErr w:type="gramStart"/>
+      <w:r>
+        <w:rPr>
+          <w:rStyle w:val="normaltextrun"/>
+          <w:rFonts w:ascii="Arial" w:hAnsi="Arial" w:cs="Arial"/>
+          <w:sz w:val="22"/>
+          <w:szCs w:val="22"/>
+        </w:rPr>
+        <w:t>Es posible hacer que el </w:t>
+      </w:r>
+      <w:proofErr w:type="spellStart"/>
+      <w:r>
+        <w:rPr>
+          <w:rStyle w:val="spellingerror"/>
+          <w:sz w:val="22"/>
+          <w:szCs w:val="22"/>
+        </w:rPr>
+        <w:t>chatbot</w:t>
+      </w:r>
+      <w:proofErr w:type="spellEnd"/>
+      <w:r>
+        <w:rPr>
+          <w:rStyle w:val="normaltextrun"/>
+          <w:rFonts w:ascii="Arial" w:hAnsi="Arial" w:cs="Arial"/>
+          <w:sz w:val="22"/>
+          <w:szCs w:val="22"/>
+        </w:rPr>
+        <w:t> ofrezca información adicional al cliente a parte de la compra que este desee realizar?</w:t>
+      </w:r>
+      <w:proofErr w:type="gramEnd"/>
+      <w:r>
+        <w:rPr>
+          <w:rStyle w:val="normaltextrun"/>
+          <w:rFonts w:ascii="Arial" w:hAnsi="Arial" w:cs="Arial"/>
+          <w:sz w:val="22"/>
+          <w:szCs w:val="22"/>
+        </w:rPr>
+        <w:t> Ej.: descuentos en otros ámbitos de la tienda online, actividades a realizar en las zonas cercanas al hotel etc.</w:t>
+      </w:r>
+      <w:r>
+        <w:rPr>
+          <w:rStyle w:val="eop"/>
+          <w:rFonts w:ascii="Arial" w:hAnsi="Arial" w:cs="Arial"/>
+          <w:sz w:val="22"/>
+          <w:szCs w:val="22"/>
+        </w:rPr>
+        <w:t> </w:t>
+      </w:r>
+    </w:p>
+    <w:p>
+      <w:pPr>
+        <w:pStyle w:val="paragraph"/>
+        <w:spacing w:before="0" w:beforeAutospacing="0" w:after="0" w:afterAutospacing="0"/>
+        <w:jc w:val="both"/>
+        <w:textAlignment w:val="baseline"/>
+        <w:rPr>
+          <w:rFonts w:ascii="Segoe UI" w:hAnsi="Segoe UI" w:cs="Segoe UI"/>
+          <w:sz w:val="18"/>
+          <w:szCs w:val="18"/>
+        </w:rPr>
+      </w:pPr>
+      <w:r>
+        <w:rPr>
+          <w:rStyle w:val="normaltextrun"/>
+          <w:rFonts w:ascii="Arial" w:hAnsi="Arial" w:cs="Arial"/>
+          <w:sz w:val="22"/>
+          <w:szCs w:val="22"/>
+        </w:rPr>
+        <w:t>Tipo de valor: Booleano.</w:t>
+      </w:r>
+      <w:r>
+        <w:rPr>
+          <w:rStyle w:val="eop"/>
+          <w:rFonts w:ascii="Arial" w:hAnsi="Arial" w:cs="Arial"/>
+          <w:sz w:val="22"/>
+          <w:szCs w:val="22"/>
+        </w:rPr>
+        <w:t> </w:t>
+      </w:r>
+    </w:p>
+    <w:p>
+      <w:pPr>
+        <w:pStyle w:val="paragraph"/>
+        <w:spacing w:before="0" w:beforeAutospacing="0" w:after="0" w:afterAutospacing="0"/>
+        <w:jc w:val="both"/>
+        <w:textAlignment w:val="baseline"/>
+        <w:rPr>
+          <w:rFonts w:ascii="Segoe UI" w:hAnsi="Segoe UI" w:cs="Segoe UI"/>
+          <w:sz w:val="18"/>
+          <w:szCs w:val="18"/>
+        </w:rPr>
+      </w:pPr>
+      <w:r>
+        <w:rPr>
+          <w:rStyle w:val="normaltextrun"/>
+          <w:rFonts w:ascii="Arial" w:hAnsi="Arial" w:cs="Arial"/>
+          <w:b/>
+          <w:bCs/>
+        </w:rPr>
+        <w:t>3.11 Criterio 11: Facilidad de diseño del </w:t>
+      </w:r>
+      <w:proofErr w:type="spellStart"/>
+      <w:r>
+        <w:rPr>
+          <w:rStyle w:val="spellingerror"/>
+          <w:b/>
+          <w:bCs/>
+        </w:rPr>
+        <w:t>chatbot</w:t>
+      </w:r>
+      <w:proofErr w:type="spellEnd"/>
+      <w:r>
+        <w:rPr>
+          <w:rStyle w:val="eop"/>
+          <w:rFonts w:ascii="Arial" w:hAnsi="Arial" w:cs="Arial"/>
+        </w:rPr>
+        <w:t> </w:t>
+      </w:r>
+    </w:p>
+    <w:p>
+      <w:pPr>
+        <w:pStyle w:val="paragraph"/>
+        <w:spacing w:before="0" w:beforeAutospacing="0" w:after="0" w:afterAutospacing="0"/>
+        <w:jc w:val="both"/>
+        <w:textAlignment w:val="baseline"/>
+        <w:rPr>
+          <w:rFonts w:ascii="Segoe UI" w:hAnsi="Segoe UI" w:cs="Segoe UI"/>
+          <w:sz w:val="18"/>
+          <w:szCs w:val="18"/>
+        </w:rPr>
+      </w:pPr>
+      <w:r>
+        <w:rPr>
+          <w:rStyle w:val="normaltextrun"/>
+          <w:rFonts w:ascii="Arial" w:hAnsi="Arial" w:cs="Arial"/>
+          <w:sz w:val="22"/>
+          <w:szCs w:val="22"/>
+        </w:rPr>
+        <w:t>Hacemos hinca pie en el grado de facilidad de uso de la herramienta de personalización en cuanto al diseño del </w:t>
+      </w:r>
+      <w:proofErr w:type="spellStart"/>
+      <w:r>
+        <w:rPr>
+          <w:rStyle w:val="spellingerror"/>
+          <w:sz w:val="22"/>
+          <w:szCs w:val="22"/>
+        </w:rPr>
+        <w:t>chatbot</w:t>
+      </w:r>
+      <w:proofErr w:type="spellEnd"/>
+      <w:r>
+        <w:rPr>
+          <w:rStyle w:val="normaltextrun"/>
+          <w:rFonts w:ascii="Arial" w:hAnsi="Arial" w:cs="Arial"/>
+          <w:sz w:val="22"/>
+          <w:szCs w:val="22"/>
+        </w:rPr>
+        <w:t>.</w:t>
+      </w:r>
+      <w:r>
+        <w:rPr>
+          <w:rStyle w:val="eop"/>
+          <w:rFonts w:ascii="Arial" w:hAnsi="Arial" w:cs="Arial"/>
+          <w:sz w:val="22"/>
+          <w:szCs w:val="22"/>
+        </w:rPr>
+        <w:t> </w:t>
+      </w:r>
+    </w:p>
+    <w:p>
+      <w:pPr>
+        <w:pStyle w:val="paragraph"/>
+        <w:spacing w:before="0" w:beforeAutospacing="0" w:after="0" w:afterAutospacing="0"/>
+        <w:jc w:val="both"/>
+        <w:textAlignment w:val="baseline"/>
+        <w:rPr>
+          <w:rFonts w:ascii="Segoe UI" w:hAnsi="Segoe UI" w:cs="Segoe UI"/>
+          <w:sz w:val="18"/>
+          <w:szCs w:val="18"/>
+        </w:rPr>
+      </w:pPr>
+      <w:r>
+        <w:rPr>
+          <w:rStyle w:val="normaltextrun"/>
+          <w:rFonts w:ascii="Arial" w:hAnsi="Arial" w:cs="Arial"/>
+          <w:sz w:val="22"/>
+          <w:szCs w:val="22"/>
+        </w:rPr>
+        <w:t>Tipo de valor: Calificación del 1 al 10</w:t>
+      </w:r>
+      <w:r>
+        <w:rPr>
+          <w:rStyle w:val="eop"/>
+          <w:rFonts w:ascii="Arial" w:hAnsi="Arial" w:cs="Arial"/>
+          <w:sz w:val="22"/>
+          <w:szCs w:val="22"/>
+        </w:rPr>
+        <w:t> </w:t>
+      </w:r>
+    </w:p>
+    <w:p>
+      <w:pPr>
+        <w:pStyle w:val="paragraph"/>
+        <w:spacing w:before="0" w:beforeAutospacing="0" w:after="0" w:afterAutospacing="0"/>
+        <w:jc w:val="both"/>
+        <w:textAlignment w:val="baseline"/>
+        <w:rPr>
+          <w:rFonts w:ascii="Segoe UI" w:hAnsi="Segoe UI" w:cs="Segoe UI"/>
+          <w:sz w:val="18"/>
+          <w:szCs w:val="18"/>
+        </w:rPr>
+      </w:pPr>
+      <w:r>
+        <w:rPr>
+          <w:rStyle w:val="normaltextrun"/>
+          <w:rFonts w:ascii="Arial" w:hAnsi="Arial" w:cs="Arial"/>
+          <w:b/>
+          <w:bCs/>
+        </w:rPr>
+        <w:t>3.12 Criterio 12: Numero de plantillas disponibles</w:t>
+      </w:r>
+      <w:r>
+        <w:rPr>
+          <w:rStyle w:val="eop"/>
+          <w:rFonts w:ascii="Arial" w:hAnsi="Arial" w:cs="Arial"/>
+        </w:rPr>
+        <w:t> </w:t>
+      </w:r>
+    </w:p>
+    <w:p>
+      <w:pPr>
+        <w:pStyle w:val="paragraph"/>
+        <w:spacing w:before="0" w:beforeAutospacing="0" w:after="0" w:afterAutospacing="0"/>
+        <w:jc w:val="both"/>
+        <w:textAlignment w:val="baseline"/>
+        <w:rPr>
+          <w:rFonts w:ascii="Segoe UI" w:hAnsi="Segoe UI" w:cs="Segoe UI"/>
+          <w:sz w:val="18"/>
+          <w:szCs w:val="18"/>
+        </w:rPr>
+      </w:pPr>
+      <w:r>
+        <w:rPr>
+          <w:rStyle w:val="normaltextrun"/>
+          <w:rFonts w:ascii="Arial" w:hAnsi="Arial" w:cs="Arial"/>
+          <w:sz w:val="22"/>
+          <w:szCs w:val="22"/>
+        </w:rPr>
+        <w:t>Numero de plantillas ya creadas genéricamente por el </w:t>
+      </w:r>
+      <w:proofErr w:type="spellStart"/>
+      <w:r>
+        <w:rPr>
+          <w:rStyle w:val="spellingerror"/>
+          <w:sz w:val="22"/>
+          <w:szCs w:val="22"/>
+        </w:rPr>
+        <w:t>ChatBot</w:t>
+      </w:r>
+      <w:proofErr w:type="spellEnd"/>
+      <w:r>
+        <w:rPr>
+          <w:rStyle w:val="normaltextrun"/>
+          <w:rFonts w:ascii="Arial" w:hAnsi="Arial" w:cs="Arial"/>
+          <w:sz w:val="22"/>
+          <w:szCs w:val="22"/>
+        </w:rPr>
+        <w:t> y que están preparadas para su uso utilización inmediata.</w:t>
+      </w:r>
+      <w:r>
+        <w:rPr>
+          <w:rStyle w:val="eop"/>
+          <w:rFonts w:ascii="Arial" w:hAnsi="Arial" w:cs="Arial"/>
+          <w:sz w:val="22"/>
+          <w:szCs w:val="22"/>
+        </w:rPr>
+        <w:t> </w:t>
+      </w:r>
+    </w:p>
+    <w:p>
+      <w:pPr>
+        <w:pStyle w:val="paragraph"/>
+        <w:spacing w:before="0" w:beforeAutospacing="0" w:after="0" w:afterAutospacing="0"/>
+        <w:jc w:val="both"/>
+        <w:textAlignment w:val="baseline"/>
+        <w:rPr>
+          <w:rFonts w:ascii="Segoe UI" w:hAnsi="Segoe UI" w:cs="Segoe UI"/>
+          <w:sz w:val="18"/>
+          <w:szCs w:val="18"/>
+        </w:rPr>
+      </w:pPr>
+      <w:r>
+        <w:rPr>
+          <w:rStyle w:val="normaltextrun"/>
+          <w:rFonts w:ascii="Arial" w:hAnsi="Arial" w:cs="Arial"/>
+          <w:sz w:val="22"/>
+          <w:szCs w:val="22"/>
+        </w:rPr>
+        <w:t>Tipo de valor: Numérico</w:t>
+      </w:r>
+      <w:r>
+        <w:rPr>
+          <w:rStyle w:val="eop"/>
+          <w:rFonts w:ascii="Arial" w:hAnsi="Arial" w:cs="Arial"/>
+          <w:sz w:val="22"/>
+          <w:szCs w:val="22"/>
+        </w:rPr>
+        <w:t> </w:t>
+      </w:r>
+    </w:p>
+    <w:p>
+      <w:pPr>
+        <w:pStyle w:val="paragraph"/>
+        <w:spacing w:before="0" w:beforeAutospacing="0" w:after="0" w:afterAutospacing="0"/>
+        <w:jc w:val="both"/>
+        <w:textAlignment w:val="baseline"/>
+        <w:rPr>
+          <w:rFonts w:ascii="Segoe UI" w:hAnsi="Segoe UI" w:cs="Segoe UI"/>
+          <w:sz w:val="18"/>
+          <w:szCs w:val="18"/>
+        </w:rPr>
+      </w:pPr>
+      <w:r>
+        <w:rPr>
+          <w:rStyle w:val="eop"/>
+          <w:rFonts w:ascii="Arial" w:hAnsi="Arial" w:cs="Arial"/>
+        </w:rPr>
+        <w:lastRenderedPageBreak/>
+        <w:t> </w:t>
+      </w:r>
+    </w:p>
+    <w:p>
+      <w:pPr>
+        <w:pStyle w:val="paragraph"/>
+        <w:spacing w:before="0" w:beforeAutospacing="0" w:after="0" w:afterAutospacing="0"/>
+        <w:jc w:val="both"/>
+        <w:textAlignment w:val="baseline"/>
+        <w:rPr>
+          <w:rFonts w:ascii="Segoe UI" w:hAnsi="Segoe UI" w:cs="Segoe UI"/>
+          <w:sz w:val="18"/>
+          <w:szCs w:val="18"/>
+        </w:rPr>
+      </w:pPr>
+      <w:r>
+        <w:rPr>
+          <w:rStyle w:val="normaltextrun"/>
+          <w:rFonts w:ascii="Arial" w:hAnsi="Arial" w:cs="Arial"/>
+          <w:b/>
+          <w:bCs/>
+        </w:rPr>
+        <w:t>3.13 Criterio 13: Grado de adaptabilidad de uso</w:t>
+      </w:r>
+      <w:r>
+        <w:rPr>
+          <w:rStyle w:val="eop"/>
+          <w:rFonts w:ascii="Arial" w:hAnsi="Arial" w:cs="Arial"/>
+        </w:rPr>
+        <w:t> </w:t>
+      </w:r>
+    </w:p>
+    <w:p>
+      <w:pPr>
+        <w:pStyle w:val="paragraph"/>
+        <w:spacing w:before="0" w:beforeAutospacing="0" w:after="0" w:afterAutospacing="0"/>
+        <w:jc w:val="both"/>
+        <w:textAlignment w:val="baseline"/>
+        <w:rPr>
+          <w:rFonts w:ascii="Segoe UI" w:hAnsi="Segoe UI" w:cs="Segoe UI"/>
+          <w:sz w:val="18"/>
+          <w:szCs w:val="18"/>
+        </w:rPr>
+      </w:pPr>
+      <w:r>
+        <w:rPr>
+          <w:rStyle w:val="normaltextrun"/>
+          <w:rFonts w:ascii="Arial" w:hAnsi="Arial" w:cs="Arial"/>
+          <w:sz w:val="22"/>
+          <w:szCs w:val="22"/>
+        </w:rPr>
+        <w:t>Hacemos referencia a la cantidad de plataformas en las que nuestro </w:t>
+      </w:r>
+      <w:proofErr w:type="spellStart"/>
+      <w:r>
+        <w:rPr>
+          <w:rStyle w:val="spellingerror"/>
+          <w:sz w:val="22"/>
+          <w:szCs w:val="22"/>
+        </w:rPr>
+        <w:t>chatbot</w:t>
+      </w:r>
+      <w:proofErr w:type="spellEnd"/>
+      <w:r>
+        <w:rPr>
+          <w:rStyle w:val="normaltextrun"/>
+          <w:rFonts w:ascii="Arial" w:hAnsi="Arial" w:cs="Arial"/>
+          <w:sz w:val="22"/>
+          <w:szCs w:val="22"/>
+        </w:rPr>
+        <w:t> es capaz de ser implementado y funcionar de manera correcta.</w:t>
+      </w:r>
+      <w:r>
+        <w:rPr>
+          <w:rStyle w:val="eop"/>
+          <w:rFonts w:ascii="Arial" w:hAnsi="Arial" w:cs="Arial"/>
+          <w:sz w:val="22"/>
+          <w:szCs w:val="22"/>
+        </w:rPr>
+        <w:t> </w:t>
+      </w:r>
+    </w:p>
+    <w:p>
+      <w:pPr>
+        <w:pStyle w:val="paragraph"/>
+        <w:spacing w:before="0" w:beforeAutospacing="0" w:after="0" w:afterAutospacing="0"/>
+        <w:jc w:val="both"/>
+        <w:textAlignment w:val="baseline"/>
+        <w:rPr>
+          <w:rFonts w:ascii="Segoe UI" w:hAnsi="Segoe UI" w:cs="Segoe UI"/>
+          <w:sz w:val="18"/>
+          <w:szCs w:val="18"/>
+        </w:rPr>
+      </w:pPr>
+      <w:r>
+        <w:rPr>
+          <w:rStyle w:val="normaltextrun"/>
+          <w:rFonts w:ascii="Arial" w:hAnsi="Arial" w:cs="Arial"/>
+          <w:sz w:val="22"/>
+          <w:szCs w:val="22"/>
+        </w:rPr>
+        <w:t>Tipo de valor: Numérico</w:t>
+      </w:r>
+      <w:r>
+        <w:rPr>
+          <w:rStyle w:val="eop"/>
+          <w:rFonts w:ascii="Arial" w:hAnsi="Arial" w:cs="Arial"/>
+          <w:sz w:val="22"/>
+          <w:szCs w:val="22"/>
+        </w:rPr>
+        <w:t> </w:t>
+      </w:r>
+    </w:p>
+    <w:p>
+      <w:pPr>
         <w:pStyle w:val="Ttulo1"/>
       </w:pPr>
-      <w:bookmarkStart w:id="0" w:name="_Toc8071279"/>
+    </w:p>
+    <w:p>
+      <w:pPr>
+        <w:pStyle w:val="Ttulo1"/>
+      </w:pPr>
       <w:r>
         <w:t>5. Proyecto de implementación de un prototipo del sistema utilizando la tecnología B</w:t>
       </w:r>
@@ -200,44 +1725,163 @@
       </w:r>
     </w:p>
     <w:p>
+      <w:pPr>
+        <w:rPr>
+          <w:lang w:val="en-US"/>
+        </w:rPr>
+      </w:pPr>
       <w:r>
         <w:rPr>
           <w:rFonts w:eastAsia="Arial"/>
-        </w:rPr>
-        <w:t xml:space="preserve">&lt;script </w:t>
+          <w:lang w:val="en-US"/>
+        </w:rPr>
+        <w:t>&lt;script type="text/</w:t>
       </w:r>
       <w:proofErr w:type="spellStart"/>
       <w:r>
         <w:rPr>
           <w:rFonts w:eastAsia="Arial"/>
-        </w:rPr>
-        <w:t>type</w:t>
+          <w:lang w:val="en-US"/>
+        </w:rPr>
+        <w:t>javascript</w:t>
       </w:r>
       <w:proofErr w:type="spellEnd"/>
       <w:r>
         <w:rPr>
           <w:rFonts w:eastAsia="Arial"/>
-        </w:rPr>
-        <w:t>="</w:t>
+          <w:lang w:val="en-US"/>
+        </w:rPr>
+        <w:t>"&gt;</w:t>
+      </w:r>
+    </w:p>
+    <w:p>
+      <w:pPr>
+        <w:rPr>
+          <w:lang w:val="en-US"/>
+        </w:rPr>
+      </w:pPr>
+      <w:r>
+        <w:rPr>
+          <w:rFonts w:eastAsia="Arial"/>
+          <w:lang w:val="en-US"/>
+        </w:rPr>
+        <w:t xml:space="preserve">var </w:t>
       </w:r>
       <w:proofErr w:type="spellStart"/>
       <w:r>
         <w:rPr>
           <w:rFonts w:eastAsia="Arial"/>
-        </w:rPr>
-        <w:t>text</w:t>
+          <w:lang w:val="en-US"/>
+        </w:rPr>
+        <w:t>vsid</w:t>
       </w:r>
       <w:proofErr w:type="spellEnd"/>
       <w:r>
         <w:rPr>
           <w:rFonts w:eastAsia="Arial"/>
-        </w:rPr>
-        <w:t>/</w:t>
+          <w:lang w:val="en-US"/>
+        </w:rPr>
+        <w:t xml:space="preserve"> = "ce30550";</w:t>
+      </w:r>
+    </w:p>
+    <w:p>
+      <w:pPr>
+        <w:rPr>
+          <w:lang w:val="en-US"/>
+        </w:rPr>
+      </w:pPr>
+      <w:r>
+        <w:rPr>
+          <w:rFonts w:eastAsia="Arial"/>
+          <w:lang w:val="en-US"/>
+        </w:rPr>
+        <w:t>(</w:t>
+      </w:r>
+      <w:proofErr w:type="gramStart"/>
+      <w:r>
+        <w:rPr>
+          <w:rFonts w:eastAsia="Arial"/>
+          <w:lang w:val="en-US"/>
+        </w:rPr>
+        <w:t>function(</w:t>
+      </w:r>
+      <w:proofErr w:type="gramEnd"/>
+      <w:r>
+        <w:rPr>
+          <w:rFonts w:eastAsia="Arial"/>
+          <w:lang w:val="en-US"/>
+        </w:rPr>
+        <w:t xml:space="preserve">) { </w:t>
+      </w:r>
+    </w:p>
+    <w:p>
+      <w:pPr>
+        <w:rPr>
+          <w:lang w:val="en-US"/>
+        </w:rPr>
+      </w:pPr>
+      <w:r>
+        <w:rPr>
+          <w:rFonts w:eastAsia="Arial"/>
+          <w:lang w:val="en-US"/>
+        </w:rPr>
+        <w:t xml:space="preserve">var </w:t>
       </w:r>
       <w:proofErr w:type="spellStart"/>
       <w:r>
         <w:rPr>
           <w:rFonts w:eastAsia="Arial"/>
+          <w:lang w:val="en-US"/>
+        </w:rPr>
+        <w:t>vsjs</w:t>
+      </w:r>
+      <w:proofErr w:type="spellEnd"/>
+      <w:r>
+        <w:rPr>
+          <w:rFonts w:eastAsia="Arial"/>
+          <w:lang w:val="en-US"/>
+        </w:rPr>
+        <w:t xml:space="preserve"> = </w:t>
+      </w:r>
+      <w:proofErr w:type="spellStart"/>
+      <w:proofErr w:type="gramStart"/>
+      <w:r>
+        <w:rPr>
+          <w:rFonts w:eastAsia="Arial"/>
+          <w:lang w:val="en-US"/>
+        </w:rPr>
+        <w:t>document.createElement</w:t>
+      </w:r>
+      <w:proofErr w:type="spellEnd"/>
+      <w:proofErr w:type="gramEnd"/>
+      <w:r>
+        <w:rPr>
+          <w:rFonts w:eastAsia="Arial"/>
+          <w:lang w:val="en-US"/>
+        </w:rPr>
+        <w:t xml:space="preserve">('script'); </w:t>
+      </w:r>
+      <w:proofErr w:type="spellStart"/>
+      <w:r>
+        <w:rPr>
+          <w:rFonts w:eastAsia="Arial"/>
+          <w:lang w:val="en-US"/>
+        </w:rPr>
+        <w:t>vsjs.type</w:t>
+      </w:r>
+      <w:proofErr w:type="spellEnd"/>
+      <w:r>
+        <w:rPr>
+          <w:rFonts w:eastAsia="Arial"/>
+          <w:lang w:val="en-US"/>
+        </w:rPr>
+        <w:t xml:space="preserve"> = 'text/</w:t>
+      </w:r>
+      <w:proofErr w:type="spellStart"/>
+      <w:r>
+        <w:rPr>
+          <w:rFonts w:eastAsia="Arial"/>
+          <w:lang w:val="en-US"/>
         </w:rPr>
         <w:t>javascript</w:t>
       </w:r>
@@ -245,231 +1889,79 @@
       <w:r>
         <w:rPr>
           <w:rFonts w:eastAsia="Arial"/>
-        </w:rPr>
-        <w:t>"&gt;</w:t>
-      </w:r>
-    </w:p>
-    <w:p>
+          <w:lang w:val="en-US"/>
+        </w:rPr>
+        <w:t xml:space="preserve">'; </w:t>
+      </w:r>
       <w:proofErr w:type="spellStart"/>
       <w:r>
         <w:rPr>
           <w:rFonts w:eastAsia="Arial"/>
-        </w:rPr>
-        <w:t>var</w:t>
+          <w:lang w:val="en-US"/>
+        </w:rPr>
+        <w:t>vsjs.async</w:t>
       </w:r>
       <w:proofErr w:type="spellEnd"/>
       <w:r>
         <w:rPr>
           <w:rFonts w:eastAsia="Arial"/>
-        </w:rPr>
-        <w:t xml:space="preserve"> </w:t>
+          <w:lang w:val="en-US"/>
+        </w:rPr>
+        <w:t xml:space="preserve"> = true; </w:t>
       </w:r>
       <w:proofErr w:type="spellStart"/>
       <w:r>
         <w:rPr>
           <w:rFonts w:eastAsia="Arial"/>
-        </w:rPr>
-        <w:t>vsid</w:t>
+          <w:lang w:val="en-US"/>
+        </w:rPr>
+        <w:t>vsjs.setAttribute</w:t>
       </w:r>
       <w:proofErr w:type="spellEnd"/>
       <w:r>
         <w:rPr>
           <w:rFonts w:eastAsia="Arial"/>
-        </w:rPr>
-        <w:t xml:space="preserve"> = "ce30550";</w:t>
+          <w:lang w:val="en-US"/>
+        </w:rPr>
+        <w:t>('defer', 'defer');</w:t>
       </w:r>
     </w:p>
     <w:p>
       <w:r>
         <w:rPr>
           <w:rFonts w:eastAsia="Arial"/>
-        </w:rPr>
-        <w:t>(</w:t>
+          <w:lang w:val="en-US"/>
+        </w:rPr>
+        <w:t xml:space="preserve">  </w:t>
       </w:r>
       <w:proofErr w:type="spellStart"/>
       <w:r>
         <w:rPr>
           <w:rFonts w:eastAsia="Arial"/>
         </w:rPr>
-        <w:t>function</w:t>
+        <w:t>vsjs.src</w:t>
       </w:r>
       <w:proofErr w:type="spellEnd"/>
       <w:r>
         <w:rPr>
           <w:rFonts w:eastAsia="Arial"/>
         </w:rPr>
-        <w:t xml:space="preserve">() { </w:t>
-      </w:r>
-    </w:p>
-    <w:p>
+        <w:t xml:space="preserve"> = ('https:' == </w:t>
+      </w:r>
       <w:proofErr w:type="spellStart"/>
+      <w:proofErr w:type="gramStart"/>
       <w:r>
         <w:rPr>
           <w:rFonts w:eastAsia="Arial"/>
         </w:rPr>
-        <w:t>var</w:t>
-      </w:r>
-      <w:proofErr w:type="spellEnd"/>
+        <w:t>document.location</w:t>
+      </w:r>
+      <w:proofErr w:type="gramEnd"/>
       <w:r>
         <w:rPr>
           <w:rFonts w:eastAsia="Arial"/>
         </w:rPr>
-        <w:t xml:space="preserve"> </w:t>
-      </w:r>
-      <w:proofErr w:type="spellStart"/>
-      <w:r>
-        <w:rPr>
-          <w:rFonts w:eastAsia="Arial"/>
-        </w:rPr>
-        <w:t>vsjs</w:t>
-      </w:r>
-      <w:proofErr w:type="spellEnd"/>
-      <w:r>
-        <w:rPr>
-          <w:rFonts w:eastAsia="Arial"/>
-        </w:rPr>
-        <w:t xml:space="preserve"> = </w:t>
-      </w:r>
-      <w:proofErr w:type="spellStart"/>
-      <w:r>
-        <w:rPr>
-          <w:rFonts w:eastAsia="Arial"/>
-        </w:rPr>
-        <w:t>document.createElement</w:t>
-      </w:r>
-      <w:proofErr w:type="spellEnd"/>
-      <w:r>
-        <w:rPr>
-          <w:rFonts w:eastAsia="Arial"/>
-        </w:rPr>
-        <w:t xml:space="preserve">('script'); </w:t>
-      </w:r>
-      <w:proofErr w:type="spellStart"/>
-      <w:r>
-        <w:rPr>
-          <w:rFonts w:eastAsia="Arial"/>
-        </w:rPr>
-        <w:t>vsjs.type</w:t>
-      </w:r>
-      <w:proofErr w:type="spellEnd"/>
-      <w:r>
-        <w:rPr>
-          <w:rFonts w:eastAsia="Arial"/>
-        </w:rPr>
-        <w:t xml:space="preserve"> = '</w:t>
-      </w:r>
-      <w:proofErr w:type="spellStart"/>
-      <w:r>
-        <w:rPr>
-          <w:rFonts w:eastAsia="Arial"/>
-        </w:rPr>
-        <w:t>text</w:t>
-      </w:r>
-      <w:proofErr w:type="spellEnd"/>
-      <w:r>
-        <w:rPr>
-          <w:rFonts w:eastAsia="Arial"/>
-        </w:rPr>
-        <w:t>/</w:t>
-      </w:r>
-      <w:proofErr w:type="spellStart"/>
-      <w:r>
-        <w:rPr>
-          <w:rFonts w:eastAsia="Arial"/>
-        </w:rPr>
-        <w:t>javascript</w:t>
-      </w:r>
-      <w:proofErr w:type="spellEnd"/>
-      <w:r>
-        <w:rPr>
-          <w:rFonts w:eastAsia="Arial"/>
-        </w:rPr>
-        <w:t xml:space="preserve">'; </w:t>
-      </w:r>
-      <w:proofErr w:type="spellStart"/>
-      <w:r>
-        <w:rPr>
-          <w:rFonts w:eastAsia="Arial"/>
-        </w:rPr>
-        <w:t>vsjs.async</w:t>
-      </w:r>
-      <w:proofErr w:type="spellEnd"/>
-      <w:r>
-        <w:rPr>
-          <w:rFonts w:eastAsia="Arial"/>
-        </w:rPr>
-        <w:t xml:space="preserve"> = true; </w:t>
-      </w:r>
-      <w:proofErr w:type="spellStart"/>
-      <w:r>
-        <w:rPr>
-          <w:rFonts w:eastAsia="Arial"/>
-        </w:rPr>
-        <w:t>vsjs.setAttribute</w:t>
-      </w:r>
-      <w:proofErr w:type="spellEnd"/>
-      <w:r>
-        <w:rPr>
-          <w:rFonts w:eastAsia="Arial"/>
-        </w:rPr>
-        <w:t>('</w:t>
-      </w:r>
-      <w:proofErr w:type="spellStart"/>
-      <w:r>
-        <w:rPr>
-          <w:rFonts w:eastAsia="Arial"/>
-        </w:rPr>
-        <w:t>defer</w:t>
-      </w:r>
-      <w:proofErr w:type="spellEnd"/>
-      <w:r>
-        <w:rPr>
-          <w:rFonts w:eastAsia="Arial"/>
-        </w:rPr>
-        <w:t>', '</w:t>
-      </w:r>
-      <w:proofErr w:type="spellStart"/>
-      <w:r>
-        <w:rPr>
-          <w:rFonts w:eastAsia="Arial"/>
-        </w:rPr>
-        <w:t>defer</w:t>
-      </w:r>
-      <w:proofErr w:type="spellEnd"/>
-      <w:r>
-        <w:rPr>
-          <w:rFonts w:eastAsia="Arial"/>
-        </w:rPr>
-        <w:t>');</w:t>
-      </w:r>
-    </w:p>
-    <w:p>
-      <w:r>
-        <w:rPr>
-          <w:rFonts w:eastAsia="Arial"/>
-        </w:rPr>
-        <w:t xml:space="preserve">  </w:t>
-      </w:r>
-      <w:proofErr w:type="spellStart"/>
-      <w:r>
-        <w:rPr>
-          <w:rFonts w:eastAsia="Arial"/>
-        </w:rPr>
-        <w:t>vsjs.src</w:t>
-      </w:r>
-      <w:proofErr w:type="spellEnd"/>
-      <w:r>
-        <w:rPr>
-          <w:rFonts w:eastAsia="Arial"/>
-        </w:rPr>
-        <w:t xml:space="preserve"> = ('https:' == </w:t>
-      </w:r>
-      <w:proofErr w:type="spellStart"/>
-      <w:r>
-        <w:rPr>
-          <w:rFonts w:eastAsia="Arial"/>
-        </w:rPr>
-        <w:t>document.location.protocol</w:t>
+        <w:t>.protocol</w:t>
       </w:r>
       <w:proofErr w:type="spellEnd"/>
       <w:r>
@@ -525,65 +2017,71 @@
       </w:r>
     </w:p>
     <w:p>
+      <w:pPr>
+        <w:rPr>
+          <w:lang w:val="en-US"/>
+        </w:rPr>
+      </w:pPr>
       <w:r>
         <w:rPr>
           <w:rFonts w:eastAsia="Arial"/>
         </w:rPr>
         <w:t xml:space="preserve">   </w:t>
       </w:r>
+      <w:r>
+        <w:rPr>
+          <w:rFonts w:eastAsia="Arial"/>
+          <w:lang w:val="en-US"/>
+        </w:rPr>
+        <w:t xml:space="preserve">var s = </w:t>
+      </w:r>
       <w:proofErr w:type="spellStart"/>
+      <w:proofErr w:type="gramStart"/>
       <w:r>
         <w:rPr>
           <w:rFonts w:eastAsia="Arial"/>
-        </w:rPr>
-        <w:t>var</w:t>
+          <w:lang w:val="en-US"/>
+        </w:rPr>
+        <w:t>document.getElementsByTagName</w:t>
       </w:r>
       <w:proofErr w:type="spellEnd"/>
+      <w:proofErr w:type="gramEnd"/>
       <w:r>
         <w:rPr>
           <w:rFonts w:eastAsia="Arial"/>
-        </w:rPr>
-        <w:t xml:space="preserve"> s = </w:t>
+          <w:lang w:val="en-US"/>
+        </w:rPr>
+        <w:t xml:space="preserve">('script')[0]; </w:t>
       </w:r>
       <w:proofErr w:type="spellStart"/>
       <w:r>
         <w:rPr>
           <w:rFonts w:eastAsia="Arial"/>
-        </w:rPr>
-        <w:t>document.getElementsByTagName</w:t>
+          <w:lang w:val="en-US"/>
+        </w:rPr>
+        <w:t>s.parentNode.insertBefore</w:t>
       </w:r>
       <w:proofErr w:type="spellEnd"/>
       <w:r>
         <w:rPr>
           <w:rFonts w:eastAsia="Arial"/>
-        </w:rPr>
-        <w:t xml:space="preserve">('script')[0]; </w:t>
+          <w:lang w:val="en-US"/>
+        </w:rPr>
+        <w:t>(</w:t>
       </w:r>
       <w:proofErr w:type="spellStart"/>
       <w:r>
         <w:rPr>
           <w:rFonts w:eastAsia="Arial"/>
-        </w:rPr>
-        <w:t>s.parentNode.insertBefore</w:t>
+          <w:lang w:val="en-US"/>
+        </w:rPr>
+        <w:t>vsjs</w:t>
       </w:r>
       <w:proofErr w:type="spellEnd"/>
       <w:r>
         <w:rPr>
           <w:rFonts w:eastAsia="Arial"/>
-        </w:rPr>
-        <w:t>(</w:t>
-      </w:r>
-      <w:proofErr w:type="spellStart"/>
-      <w:r>
-        <w:rPr>
-          <w:rFonts w:eastAsia="Arial"/>
-        </w:rPr>
-        <w:t>vsjs</w:t>
-      </w:r>
-      <w:proofErr w:type="spellEnd"/>
-      <w:r>
-        <w:rPr>
-          <w:rFonts w:eastAsia="Arial"/>
+          <w:lang w:val="en-US"/>
         </w:rPr>
         <w:t>, s);</w:t>
       </w:r>
@@ -1004,6 +2502,1113 @@
       <w:r>
         <w:t xml:space="preserve"> en nuestra web, tan solo habrá que copiar el script del apartado 5.4 y pegarlo en el código fuente de nuestra web.</w:t>
       </w:r>
+    </w:p>
+    <w:p>
+      <w:pPr>
+        <w:spacing w:after="0" w:line="240" w:lineRule="auto"/>
+        <w:textAlignment w:val="baseline"/>
+        <w:rPr>
+          <w:rFonts w:ascii="Segoe UI" w:eastAsia="Times New Roman" w:hAnsi="Segoe UI" w:cs="Segoe UI"/>
+          <w:b/>
+          <w:bCs/>
+          <w:color w:val="000000"/>
+          <w:sz w:val="18"/>
+          <w:szCs w:val="18"/>
+          <w:lang w:eastAsia="es-ES"/>
+        </w:rPr>
+      </w:pPr>
+      <w:r>
+        <w:rPr>
+          <w:rFonts w:eastAsia="Times New Roman"/>
+          <w:b/>
+          <w:bCs/>
+          <w:color w:val="000000"/>
+          <w:sz w:val="24"/>
+          <w:szCs w:val="24"/>
+          <w:lang w:eastAsia="es-ES"/>
+        </w:rPr>
+        <w:lastRenderedPageBreak/>
+        <w:t>6.2 Evaluación de los criterios en la implementación usando la tecnología B </w:t>
+      </w:r>
+    </w:p>
+    <w:tbl>
+      <w:tblPr>
+        <w:tblW w:w="0" w:type="dxa"/>
+        <w:tblBorders>
+          <w:top w:val="outset" w:sz="6" w:space="0" w:color="auto"/>
+          <w:left w:val="outset" w:sz="6" w:space="0" w:color="auto"/>
+          <w:bottom w:val="outset" w:sz="6" w:space="0" w:color="auto"/>
+          <w:right w:val="outset" w:sz="6" w:space="0" w:color="auto"/>
+        </w:tblBorders>
+        <w:tblCellMar>
+          <w:left w:w="0" w:type="dxa"/>
+          <w:right w:w="0" w:type="dxa"/>
+        </w:tblCellMar>
+        <w:tblLook w:val="04A0" w:firstRow="1" w:lastRow="0" w:firstColumn="1" w:lastColumn="0" w:noHBand="0" w:noVBand="1"/>
+      </w:tblPr>
+      <w:tblGrid>
+        <w:gridCol w:w="1980"/>
+        <w:gridCol w:w="6508"/>
+      </w:tblGrid>
+      <w:tr>
+        <w:tc>
+          <w:tcPr>
+            <w:tcW w:w="1980" w:type="dxa"/>
+            <w:tcBorders>
+              <w:top w:val="single" w:sz="6" w:space="0" w:color="000000"/>
+              <w:left w:val="single" w:sz="6" w:space="0" w:color="000000"/>
+              <w:bottom w:val="single" w:sz="6" w:space="0" w:color="000000"/>
+              <w:right w:val="single" w:sz="6" w:space="0" w:color="000000"/>
+            </w:tcBorders>
+            <w:shd w:val="clear" w:color="auto" w:fill="auto"/>
+            <w:hideMark/>
+          </w:tcPr>
+          <w:p>
+            <w:pPr>
+              <w:spacing w:after="0" w:line="240" w:lineRule="auto"/>
+              <w:textAlignment w:val="baseline"/>
+              <w:rPr>
+                <w:rFonts w:ascii="Times New Roman" w:eastAsia="Times New Roman" w:hAnsi="Times New Roman" w:cs="Times New Roman"/>
+                <w:sz w:val="24"/>
+                <w:szCs w:val="24"/>
+                <w:lang w:eastAsia="es-ES"/>
+              </w:rPr>
+            </w:pPr>
+            <w:r>
+              <w:rPr>
+                <w:rFonts w:eastAsia="Times New Roman"/>
+                <w:b/>
+                <w:bCs/>
+                <w:lang w:eastAsia="es-ES"/>
+              </w:rPr>
+              <w:t>CRITERIO</w:t>
+            </w:r>
+            <w:r>
+              <w:rPr>
+                <w:rFonts w:eastAsia="Times New Roman"/>
+                <w:lang w:eastAsia="es-ES"/>
+              </w:rPr>
+              <w:t> </w:t>
+            </w:r>
+          </w:p>
+        </w:tc>
+        <w:tc>
+          <w:tcPr>
+            <w:tcW w:w="6510" w:type="dxa"/>
+            <w:tcBorders>
+              <w:top w:val="single" w:sz="6" w:space="0" w:color="000000"/>
+              <w:left w:val="nil"/>
+              <w:bottom w:val="single" w:sz="6" w:space="0" w:color="000000"/>
+              <w:right w:val="single" w:sz="6" w:space="0" w:color="000000"/>
+            </w:tcBorders>
+            <w:shd w:val="clear" w:color="auto" w:fill="auto"/>
+            <w:hideMark/>
+          </w:tcPr>
+          <w:p>
+            <w:pPr>
+              <w:spacing w:after="0" w:line="240" w:lineRule="auto"/>
+              <w:textAlignment w:val="baseline"/>
+              <w:rPr>
+                <w:rFonts w:ascii="Times New Roman" w:eastAsia="Times New Roman" w:hAnsi="Times New Roman" w:cs="Times New Roman"/>
+                <w:sz w:val="24"/>
+                <w:szCs w:val="24"/>
+                <w:lang w:eastAsia="es-ES"/>
+              </w:rPr>
+            </w:pPr>
+            <w:r>
+              <w:rPr>
+                <w:rFonts w:eastAsia="Times New Roman"/>
+                <w:b/>
+                <w:bCs/>
+                <w:lang w:eastAsia="es-ES"/>
+              </w:rPr>
+              <w:t>EVALUACIÓN</w:t>
+            </w:r>
+            <w:r>
+              <w:rPr>
+                <w:rFonts w:eastAsia="Times New Roman"/>
+                <w:lang w:eastAsia="es-ES"/>
+              </w:rPr>
+              <w:t> </w:t>
+            </w:r>
+          </w:p>
+        </w:tc>
+      </w:tr>
+      <w:tr>
+        <w:tc>
+          <w:tcPr>
+            <w:tcW w:w="1980" w:type="dxa"/>
+            <w:tcBorders>
+              <w:top w:val="nil"/>
+              <w:left w:val="single" w:sz="6" w:space="0" w:color="000000"/>
+              <w:bottom w:val="single" w:sz="6" w:space="0" w:color="000000"/>
+              <w:right w:val="single" w:sz="6" w:space="0" w:color="000000"/>
+            </w:tcBorders>
+            <w:shd w:val="clear" w:color="auto" w:fill="auto"/>
+            <w:hideMark/>
+          </w:tcPr>
+          <w:p>
+            <w:pPr>
+              <w:spacing w:after="0" w:line="240" w:lineRule="auto"/>
+              <w:textAlignment w:val="baseline"/>
+              <w:rPr>
+                <w:rFonts w:ascii="Times New Roman" w:eastAsia="Times New Roman" w:hAnsi="Times New Roman" w:cs="Times New Roman"/>
+                <w:sz w:val="24"/>
+                <w:szCs w:val="24"/>
+                <w:lang w:eastAsia="es-ES"/>
+              </w:rPr>
+            </w:pPr>
+            <w:r>
+              <w:rPr>
+                <w:rFonts w:eastAsia="Times New Roman"/>
+                <w:lang w:eastAsia="es-ES"/>
+              </w:rPr>
+              <w:t>Criterio 1: Tiempo empleado para la implementarlo en la web </w:t>
+            </w:r>
+          </w:p>
+        </w:tc>
+        <w:tc>
+          <w:tcPr>
+            <w:tcW w:w="6510" w:type="dxa"/>
+            <w:tcBorders>
+              <w:top w:val="nil"/>
+              <w:left w:val="nil"/>
+              <w:bottom w:val="single" w:sz="6" w:space="0" w:color="000000"/>
+              <w:right w:val="single" w:sz="6" w:space="0" w:color="000000"/>
+            </w:tcBorders>
+            <w:shd w:val="clear" w:color="auto" w:fill="auto"/>
+            <w:hideMark/>
+          </w:tcPr>
+          <w:p>
+            <w:pPr>
+              <w:spacing w:after="0" w:line="240" w:lineRule="auto"/>
+              <w:textAlignment w:val="baseline"/>
+              <w:rPr>
+                <w:rFonts w:ascii="Times New Roman" w:eastAsia="Times New Roman" w:hAnsi="Times New Roman" w:cs="Times New Roman"/>
+                <w:sz w:val="24"/>
+                <w:szCs w:val="24"/>
+                <w:lang w:eastAsia="es-ES"/>
+              </w:rPr>
+            </w:pPr>
+            <w:r>
+              <w:rPr>
+                <w:rFonts w:eastAsia="Times New Roman"/>
+                <w:lang w:eastAsia="es-ES"/>
+              </w:rPr>
+              <w:t>El tiempo utilizado han sido 3 minutos. </w:t>
+            </w:r>
+          </w:p>
+        </w:tc>
+      </w:tr>
+      <w:tr>
+        <w:tc>
+          <w:tcPr>
+            <w:tcW w:w="1980" w:type="dxa"/>
+            <w:tcBorders>
+              <w:top w:val="nil"/>
+              <w:left w:val="single" w:sz="6" w:space="0" w:color="000000"/>
+              <w:bottom w:val="single" w:sz="6" w:space="0" w:color="000000"/>
+              <w:right w:val="single" w:sz="6" w:space="0" w:color="000000"/>
+            </w:tcBorders>
+            <w:shd w:val="clear" w:color="auto" w:fill="auto"/>
+            <w:hideMark/>
+          </w:tcPr>
+          <w:p>
+            <w:pPr>
+              <w:spacing w:after="0" w:line="240" w:lineRule="auto"/>
+              <w:textAlignment w:val="baseline"/>
+              <w:rPr>
+                <w:rFonts w:ascii="Times New Roman" w:eastAsia="Times New Roman" w:hAnsi="Times New Roman" w:cs="Times New Roman"/>
+                <w:sz w:val="24"/>
+                <w:szCs w:val="24"/>
+                <w:lang w:eastAsia="es-ES"/>
+              </w:rPr>
+            </w:pPr>
+            <w:r>
+              <w:rPr>
+                <w:rFonts w:eastAsia="Times New Roman"/>
+                <w:lang w:eastAsia="es-ES"/>
+              </w:rPr>
+              <w:t>Criterio 2: Tiempo máximo que puede trabajar el </w:t>
+            </w:r>
+            <w:proofErr w:type="spellStart"/>
+            <w:r>
+              <w:rPr>
+                <w:rFonts w:eastAsia="Times New Roman"/>
+                <w:lang w:eastAsia="es-ES"/>
+              </w:rPr>
+              <w:t>chatbot</w:t>
+            </w:r>
+            <w:proofErr w:type="spellEnd"/>
+            <w:r>
+              <w:rPr>
+                <w:rFonts w:eastAsia="Times New Roman"/>
+                <w:lang w:eastAsia="es-ES"/>
+              </w:rPr>
+              <w:t> sin ser parado. </w:t>
+            </w:r>
+          </w:p>
+        </w:tc>
+        <w:tc>
+          <w:tcPr>
+            <w:tcW w:w="6510" w:type="dxa"/>
+            <w:tcBorders>
+              <w:top w:val="nil"/>
+              <w:left w:val="nil"/>
+              <w:bottom w:val="single" w:sz="6" w:space="0" w:color="000000"/>
+              <w:right w:val="single" w:sz="6" w:space="0" w:color="000000"/>
+            </w:tcBorders>
+            <w:shd w:val="clear" w:color="auto" w:fill="auto"/>
+            <w:hideMark/>
+          </w:tcPr>
+          <w:p>
+            <w:pPr>
+              <w:spacing w:after="0" w:line="240" w:lineRule="auto"/>
+              <w:textAlignment w:val="baseline"/>
+              <w:rPr>
+                <w:rFonts w:ascii="Times New Roman" w:eastAsia="Times New Roman" w:hAnsi="Times New Roman" w:cs="Times New Roman"/>
+                <w:sz w:val="24"/>
+                <w:szCs w:val="24"/>
+                <w:lang w:eastAsia="es-ES"/>
+              </w:rPr>
+            </w:pPr>
+            <w:r>
+              <w:rPr>
+                <w:rFonts w:eastAsia="Times New Roman"/>
+                <w:lang w:eastAsia="es-ES"/>
+              </w:rPr>
+              <w:t>Este valor es indefinido (24/7) solamente dependerá de una caída en los servidores. </w:t>
+            </w:r>
+          </w:p>
+        </w:tc>
+      </w:tr>
+      <w:tr>
+        <w:tc>
+          <w:tcPr>
+            <w:tcW w:w="1980" w:type="dxa"/>
+            <w:tcBorders>
+              <w:top w:val="nil"/>
+              <w:left w:val="single" w:sz="6" w:space="0" w:color="000000"/>
+              <w:bottom w:val="single" w:sz="6" w:space="0" w:color="000000"/>
+              <w:right w:val="single" w:sz="6" w:space="0" w:color="000000"/>
+            </w:tcBorders>
+            <w:shd w:val="clear" w:color="auto" w:fill="auto"/>
+            <w:hideMark/>
+          </w:tcPr>
+          <w:p>
+            <w:pPr>
+              <w:spacing w:after="0" w:line="240" w:lineRule="auto"/>
+              <w:textAlignment w:val="baseline"/>
+              <w:rPr>
+                <w:rFonts w:ascii="Times New Roman" w:eastAsia="Times New Roman" w:hAnsi="Times New Roman" w:cs="Times New Roman"/>
+                <w:sz w:val="24"/>
+                <w:szCs w:val="24"/>
+                <w:lang w:eastAsia="es-ES"/>
+              </w:rPr>
+            </w:pPr>
+            <w:r>
+              <w:rPr>
+                <w:rFonts w:eastAsia="Times New Roman"/>
+                <w:lang w:eastAsia="es-ES"/>
+              </w:rPr>
+              <w:t>Criterio 3: Transferencia de datos por parte del cliente </w:t>
+            </w:r>
+          </w:p>
+        </w:tc>
+        <w:tc>
+          <w:tcPr>
+            <w:tcW w:w="6510" w:type="dxa"/>
+            <w:tcBorders>
+              <w:top w:val="nil"/>
+              <w:left w:val="nil"/>
+              <w:bottom w:val="single" w:sz="6" w:space="0" w:color="000000"/>
+              <w:right w:val="single" w:sz="6" w:space="0" w:color="000000"/>
+            </w:tcBorders>
+            <w:shd w:val="clear" w:color="auto" w:fill="auto"/>
+            <w:hideMark/>
+          </w:tcPr>
+          <w:p>
+            <w:pPr>
+              <w:spacing w:after="0" w:line="240" w:lineRule="auto"/>
+              <w:textAlignment w:val="baseline"/>
+              <w:rPr>
+                <w:rFonts w:ascii="Times New Roman" w:eastAsia="Times New Roman" w:hAnsi="Times New Roman" w:cs="Times New Roman"/>
+                <w:sz w:val="24"/>
+                <w:szCs w:val="24"/>
+                <w:lang w:eastAsia="es-ES"/>
+              </w:rPr>
+            </w:pPr>
+            <w:r>
+              <w:rPr>
+                <w:rFonts w:eastAsia="Times New Roman"/>
+                <w:lang w:eastAsia="es-ES"/>
+              </w:rPr>
+              <w:t>True. Si es posible que el cliente intercambie sus datos con el </w:t>
+            </w:r>
+            <w:proofErr w:type="spellStart"/>
+            <w:r>
+              <w:rPr>
+                <w:rFonts w:eastAsia="Times New Roman"/>
+                <w:lang w:eastAsia="es-ES"/>
+              </w:rPr>
+              <w:t>chatbot</w:t>
+            </w:r>
+            <w:proofErr w:type="spellEnd"/>
+            <w:r>
+              <w:rPr>
+                <w:rFonts w:eastAsia="Times New Roman"/>
+                <w:lang w:eastAsia="es-ES"/>
+              </w:rPr>
+              <w:t> para realizar las ventas </w:t>
+            </w:r>
+          </w:p>
+        </w:tc>
+      </w:tr>
+      <w:tr>
+        <w:tc>
+          <w:tcPr>
+            <w:tcW w:w="1980" w:type="dxa"/>
+            <w:tcBorders>
+              <w:top w:val="nil"/>
+              <w:left w:val="single" w:sz="6" w:space="0" w:color="000000"/>
+              <w:bottom w:val="single" w:sz="6" w:space="0" w:color="000000"/>
+              <w:right w:val="single" w:sz="6" w:space="0" w:color="000000"/>
+            </w:tcBorders>
+            <w:shd w:val="clear" w:color="auto" w:fill="auto"/>
+            <w:hideMark/>
+          </w:tcPr>
+          <w:p>
+            <w:pPr>
+              <w:spacing w:after="0" w:line="240" w:lineRule="auto"/>
+              <w:textAlignment w:val="baseline"/>
+              <w:rPr>
+                <w:rFonts w:ascii="Times New Roman" w:eastAsia="Times New Roman" w:hAnsi="Times New Roman" w:cs="Times New Roman"/>
+                <w:sz w:val="24"/>
+                <w:szCs w:val="24"/>
+                <w:lang w:eastAsia="es-ES"/>
+              </w:rPr>
+            </w:pPr>
+            <w:r>
+              <w:rPr>
+                <w:rFonts w:eastAsia="Times New Roman"/>
+                <w:lang w:eastAsia="es-ES"/>
+              </w:rPr>
+              <w:t>Criterio 4: Respuestas en vivo </w:t>
+            </w:r>
+          </w:p>
+        </w:tc>
+        <w:tc>
+          <w:tcPr>
+            <w:tcW w:w="6510" w:type="dxa"/>
+            <w:tcBorders>
+              <w:top w:val="nil"/>
+              <w:left w:val="nil"/>
+              <w:bottom w:val="single" w:sz="6" w:space="0" w:color="000000"/>
+              <w:right w:val="single" w:sz="6" w:space="0" w:color="000000"/>
+            </w:tcBorders>
+            <w:shd w:val="clear" w:color="auto" w:fill="auto"/>
+            <w:hideMark/>
+          </w:tcPr>
+          <w:p>
+            <w:pPr>
+              <w:spacing w:after="0" w:line="240" w:lineRule="auto"/>
+              <w:textAlignment w:val="baseline"/>
+              <w:rPr>
+                <w:rFonts w:ascii="Times New Roman" w:eastAsia="Times New Roman" w:hAnsi="Times New Roman" w:cs="Times New Roman"/>
+                <w:sz w:val="24"/>
+                <w:szCs w:val="24"/>
+                <w:lang w:eastAsia="es-ES"/>
+              </w:rPr>
+            </w:pPr>
+            <w:r>
+              <w:rPr>
+                <w:rFonts w:eastAsia="Times New Roman"/>
+                <w:lang w:eastAsia="es-ES"/>
+              </w:rPr>
+              <w:t>True. Si, el </w:t>
+            </w:r>
+            <w:proofErr w:type="spellStart"/>
+            <w:r>
+              <w:rPr>
+                <w:rFonts w:eastAsia="Times New Roman"/>
+                <w:lang w:eastAsia="es-ES"/>
+              </w:rPr>
+              <w:t>chatbot</w:t>
+            </w:r>
+            <w:proofErr w:type="spellEnd"/>
+            <w:r>
+              <w:rPr>
+                <w:rFonts w:eastAsia="Times New Roman"/>
+                <w:lang w:eastAsia="es-ES"/>
+              </w:rPr>
+              <w:t> es capaz de responder a respuestas inmediatamente si estas se encuentran en su base de datos o se asemejan a las que tiene almacenadas. </w:t>
+            </w:r>
+          </w:p>
+        </w:tc>
+      </w:tr>
+      <w:tr>
+        <w:tc>
+          <w:tcPr>
+            <w:tcW w:w="1980" w:type="dxa"/>
+            <w:tcBorders>
+              <w:top w:val="nil"/>
+              <w:left w:val="single" w:sz="6" w:space="0" w:color="000000"/>
+              <w:bottom w:val="single" w:sz="6" w:space="0" w:color="000000"/>
+              <w:right w:val="single" w:sz="6" w:space="0" w:color="000000"/>
+            </w:tcBorders>
+            <w:shd w:val="clear" w:color="auto" w:fill="auto"/>
+            <w:hideMark/>
+          </w:tcPr>
+          <w:p>
+            <w:pPr>
+              <w:spacing w:after="0" w:line="240" w:lineRule="auto"/>
+              <w:textAlignment w:val="baseline"/>
+              <w:rPr>
+                <w:rFonts w:ascii="Times New Roman" w:eastAsia="Times New Roman" w:hAnsi="Times New Roman" w:cs="Times New Roman"/>
+                <w:sz w:val="24"/>
+                <w:szCs w:val="24"/>
+                <w:lang w:eastAsia="es-ES"/>
+              </w:rPr>
+            </w:pPr>
+            <w:r>
+              <w:rPr>
+                <w:rFonts w:eastAsia="Times New Roman"/>
+                <w:lang w:eastAsia="es-ES"/>
+              </w:rPr>
+              <w:t>Criterio 5: Tiempo invertido para la personalización de clientes </w:t>
+            </w:r>
+          </w:p>
+        </w:tc>
+        <w:tc>
+          <w:tcPr>
+            <w:tcW w:w="6510" w:type="dxa"/>
+            <w:tcBorders>
+              <w:top w:val="nil"/>
+              <w:left w:val="nil"/>
+              <w:bottom w:val="single" w:sz="6" w:space="0" w:color="000000"/>
+              <w:right w:val="single" w:sz="6" w:space="0" w:color="000000"/>
+            </w:tcBorders>
+            <w:shd w:val="clear" w:color="auto" w:fill="auto"/>
+            <w:hideMark/>
+          </w:tcPr>
+          <w:p>
+            <w:pPr>
+              <w:spacing w:after="0" w:line="240" w:lineRule="auto"/>
+              <w:textAlignment w:val="baseline"/>
+              <w:rPr>
+                <w:rFonts w:ascii="Times New Roman" w:eastAsia="Times New Roman" w:hAnsi="Times New Roman" w:cs="Times New Roman"/>
+                <w:sz w:val="24"/>
+                <w:szCs w:val="24"/>
+                <w:lang w:eastAsia="es-ES"/>
+              </w:rPr>
+            </w:pPr>
+            <w:r>
+              <w:rPr>
+                <w:rFonts w:eastAsia="Times New Roman"/>
+                <w:lang w:eastAsia="es-ES"/>
+              </w:rPr>
+              <w:t>Hemos invertido 15 minutos en la personalización de un determinado tipo de cliente. </w:t>
+            </w:r>
+          </w:p>
+        </w:tc>
+      </w:tr>
+      <w:tr>
+        <w:tc>
+          <w:tcPr>
+            <w:tcW w:w="1980" w:type="dxa"/>
+            <w:tcBorders>
+              <w:top w:val="nil"/>
+              <w:left w:val="single" w:sz="6" w:space="0" w:color="000000"/>
+              <w:bottom w:val="single" w:sz="6" w:space="0" w:color="000000"/>
+              <w:right w:val="single" w:sz="6" w:space="0" w:color="000000"/>
+            </w:tcBorders>
+            <w:shd w:val="clear" w:color="auto" w:fill="auto"/>
+            <w:hideMark/>
+          </w:tcPr>
+          <w:p>
+            <w:pPr>
+              <w:spacing w:after="0" w:line="240" w:lineRule="auto"/>
+              <w:textAlignment w:val="baseline"/>
+              <w:rPr>
+                <w:rFonts w:ascii="Times New Roman" w:eastAsia="Times New Roman" w:hAnsi="Times New Roman" w:cs="Times New Roman"/>
+                <w:sz w:val="24"/>
+                <w:szCs w:val="24"/>
+                <w:lang w:eastAsia="es-ES"/>
+              </w:rPr>
+            </w:pPr>
+            <w:r>
+              <w:rPr>
+                <w:rFonts w:eastAsia="Times New Roman"/>
+                <w:lang w:eastAsia="es-ES"/>
+              </w:rPr>
+              <w:t>Criterio 6: Tiempo para implementar enlaces de diferentes webs </w:t>
+            </w:r>
+          </w:p>
+        </w:tc>
+        <w:tc>
+          <w:tcPr>
+            <w:tcW w:w="6510" w:type="dxa"/>
+            <w:tcBorders>
+              <w:top w:val="nil"/>
+              <w:left w:val="nil"/>
+              <w:bottom w:val="single" w:sz="6" w:space="0" w:color="000000"/>
+              <w:right w:val="single" w:sz="6" w:space="0" w:color="000000"/>
+            </w:tcBorders>
+            <w:shd w:val="clear" w:color="auto" w:fill="auto"/>
+            <w:hideMark/>
+          </w:tcPr>
+          <w:p>
+            <w:pPr>
+              <w:spacing w:after="0" w:line="240" w:lineRule="auto"/>
+              <w:textAlignment w:val="baseline"/>
+              <w:rPr>
+                <w:rFonts w:ascii="Times New Roman" w:eastAsia="Times New Roman" w:hAnsi="Times New Roman" w:cs="Times New Roman"/>
+                <w:sz w:val="24"/>
+                <w:szCs w:val="24"/>
+                <w:lang w:eastAsia="es-ES"/>
+              </w:rPr>
+            </w:pPr>
+            <w:r>
+              <w:rPr>
+                <w:rFonts w:eastAsia="Times New Roman"/>
+                <w:lang w:eastAsia="es-ES"/>
+              </w:rPr>
+              <w:t>Hemos invertido dos minutos en la implementación de los enlaces webs a otras páginas.  </w:t>
+            </w:r>
+          </w:p>
+        </w:tc>
+      </w:tr>
+      <w:tr>
+        <w:tc>
+          <w:tcPr>
+            <w:tcW w:w="1980" w:type="dxa"/>
+            <w:tcBorders>
+              <w:top w:val="nil"/>
+              <w:left w:val="single" w:sz="6" w:space="0" w:color="000000"/>
+              <w:bottom w:val="single" w:sz="6" w:space="0" w:color="000000"/>
+              <w:right w:val="single" w:sz="6" w:space="0" w:color="000000"/>
+            </w:tcBorders>
+            <w:shd w:val="clear" w:color="auto" w:fill="auto"/>
+            <w:hideMark/>
+          </w:tcPr>
+          <w:p>
+            <w:pPr>
+              <w:spacing w:after="0" w:line="240" w:lineRule="auto"/>
+              <w:textAlignment w:val="baseline"/>
+              <w:rPr>
+                <w:rFonts w:ascii="Times New Roman" w:eastAsia="Times New Roman" w:hAnsi="Times New Roman" w:cs="Times New Roman"/>
+                <w:sz w:val="24"/>
+                <w:szCs w:val="24"/>
+                <w:lang w:eastAsia="es-ES"/>
+              </w:rPr>
+            </w:pPr>
+            <w:r>
+              <w:rPr>
+                <w:rFonts w:eastAsia="Times New Roman"/>
+                <w:lang w:eastAsia="es-ES"/>
+              </w:rPr>
+              <w:t>Criterio 7: Número de imágenes que podemos compartir </w:t>
+            </w:r>
+          </w:p>
+        </w:tc>
+        <w:tc>
+          <w:tcPr>
+            <w:tcW w:w="6510" w:type="dxa"/>
+            <w:tcBorders>
+              <w:top w:val="nil"/>
+              <w:left w:val="nil"/>
+              <w:bottom w:val="single" w:sz="6" w:space="0" w:color="000000"/>
+              <w:right w:val="single" w:sz="6" w:space="0" w:color="000000"/>
+            </w:tcBorders>
+            <w:shd w:val="clear" w:color="auto" w:fill="auto"/>
+            <w:hideMark/>
+          </w:tcPr>
+          <w:p>
+            <w:pPr>
+              <w:spacing w:after="0" w:line="240" w:lineRule="auto"/>
+              <w:textAlignment w:val="baseline"/>
+              <w:rPr>
+                <w:rFonts w:ascii="Times New Roman" w:eastAsia="Times New Roman" w:hAnsi="Times New Roman" w:cs="Times New Roman"/>
+                <w:sz w:val="24"/>
+                <w:szCs w:val="24"/>
+                <w:lang w:eastAsia="es-ES"/>
+              </w:rPr>
+            </w:pPr>
+            <w:r>
+              <w:rPr>
+                <w:rFonts w:eastAsia="Times New Roman"/>
+                <w:lang w:eastAsia="es-ES"/>
+              </w:rPr>
+              <w:t>No existe un número determinado, pero debemos tener en cuenta la experiencia del usuario y no ser muy abusivos con el cliente, por ello hemos fijado un máximo de 5 fotos. </w:t>
+            </w:r>
+          </w:p>
+        </w:tc>
+      </w:tr>
+      <w:tr>
+        <w:tc>
+          <w:tcPr>
+            <w:tcW w:w="1980" w:type="dxa"/>
+            <w:tcBorders>
+              <w:top w:val="nil"/>
+              <w:left w:val="single" w:sz="6" w:space="0" w:color="000000"/>
+              <w:bottom w:val="single" w:sz="6" w:space="0" w:color="000000"/>
+              <w:right w:val="single" w:sz="6" w:space="0" w:color="000000"/>
+            </w:tcBorders>
+            <w:shd w:val="clear" w:color="auto" w:fill="auto"/>
+            <w:hideMark/>
+          </w:tcPr>
+          <w:p>
+            <w:pPr>
+              <w:spacing w:after="0" w:line="240" w:lineRule="auto"/>
+              <w:textAlignment w:val="baseline"/>
+              <w:rPr>
+                <w:rFonts w:ascii="Times New Roman" w:eastAsia="Times New Roman" w:hAnsi="Times New Roman" w:cs="Times New Roman"/>
+                <w:sz w:val="24"/>
+                <w:szCs w:val="24"/>
+                <w:lang w:eastAsia="es-ES"/>
+              </w:rPr>
+            </w:pPr>
+            <w:r>
+              <w:rPr>
+                <w:rFonts w:eastAsia="Times New Roman"/>
+                <w:lang w:eastAsia="es-ES"/>
+              </w:rPr>
+              <w:t>Criterio 8: Rendimiento de las respuestas del </w:t>
+            </w:r>
+            <w:proofErr w:type="spellStart"/>
+            <w:r>
+              <w:rPr>
+                <w:rFonts w:eastAsia="Times New Roman"/>
+                <w:lang w:eastAsia="es-ES"/>
+              </w:rPr>
+              <w:t>ChatBot</w:t>
+            </w:r>
+            <w:proofErr w:type="spellEnd"/>
+            <w:r>
+              <w:rPr>
+                <w:rFonts w:eastAsia="Times New Roman"/>
+                <w:lang w:eastAsia="es-ES"/>
+              </w:rPr>
+              <w:t> </w:t>
+            </w:r>
+          </w:p>
+        </w:tc>
+        <w:tc>
+          <w:tcPr>
+            <w:tcW w:w="6510" w:type="dxa"/>
+            <w:tcBorders>
+              <w:top w:val="nil"/>
+              <w:left w:val="nil"/>
+              <w:bottom w:val="single" w:sz="6" w:space="0" w:color="000000"/>
+              <w:right w:val="single" w:sz="6" w:space="0" w:color="000000"/>
+            </w:tcBorders>
+            <w:shd w:val="clear" w:color="auto" w:fill="auto"/>
+            <w:hideMark/>
+          </w:tcPr>
+          <w:p>
+            <w:pPr>
+              <w:spacing w:after="0" w:line="240" w:lineRule="auto"/>
+              <w:textAlignment w:val="baseline"/>
+              <w:rPr>
+                <w:rFonts w:ascii="Times New Roman" w:eastAsia="Times New Roman" w:hAnsi="Times New Roman" w:cs="Times New Roman"/>
+                <w:sz w:val="24"/>
+                <w:szCs w:val="24"/>
+                <w:lang w:eastAsia="es-ES"/>
+              </w:rPr>
+            </w:pPr>
+            <w:r>
+              <w:rPr>
+                <w:rFonts w:eastAsia="Times New Roman"/>
+                <w:lang w:eastAsia="es-ES"/>
+              </w:rPr>
+              <w:t>El tiempo que hemos detectado varía entre medio segundo y un segundo depende de si la pregunta obtenida tenía que cargar fotos etc. </w:t>
+            </w:r>
+          </w:p>
+        </w:tc>
+      </w:tr>
+      <w:tr>
+        <w:tc>
+          <w:tcPr>
+            <w:tcW w:w="1980" w:type="dxa"/>
+            <w:tcBorders>
+              <w:top w:val="nil"/>
+              <w:left w:val="single" w:sz="6" w:space="0" w:color="000000"/>
+              <w:bottom w:val="single" w:sz="6" w:space="0" w:color="000000"/>
+              <w:right w:val="single" w:sz="6" w:space="0" w:color="000000"/>
+            </w:tcBorders>
+            <w:shd w:val="clear" w:color="auto" w:fill="auto"/>
+            <w:hideMark/>
+          </w:tcPr>
+          <w:p>
+            <w:pPr>
+              <w:spacing w:after="0" w:line="240" w:lineRule="auto"/>
+              <w:textAlignment w:val="baseline"/>
+              <w:rPr>
+                <w:rFonts w:ascii="Times New Roman" w:eastAsia="Times New Roman" w:hAnsi="Times New Roman" w:cs="Times New Roman"/>
+                <w:sz w:val="24"/>
+                <w:szCs w:val="24"/>
+                <w:lang w:eastAsia="es-ES"/>
+              </w:rPr>
+            </w:pPr>
+            <w:r>
+              <w:rPr>
+                <w:rFonts w:eastAsia="Times New Roman"/>
+                <w:lang w:eastAsia="es-ES"/>
+              </w:rPr>
+              <w:t>Criterio 9: Rendimiento en cuanto al traspaso de información </w:t>
+            </w:r>
+          </w:p>
+        </w:tc>
+        <w:tc>
+          <w:tcPr>
+            <w:tcW w:w="6510" w:type="dxa"/>
+            <w:tcBorders>
+              <w:top w:val="nil"/>
+              <w:left w:val="nil"/>
+              <w:bottom w:val="single" w:sz="6" w:space="0" w:color="000000"/>
+              <w:right w:val="single" w:sz="6" w:space="0" w:color="000000"/>
+            </w:tcBorders>
+            <w:shd w:val="clear" w:color="auto" w:fill="auto"/>
+            <w:hideMark/>
+          </w:tcPr>
+          <w:p>
+            <w:pPr>
+              <w:spacing w:after="0" w:line="240" w:lineRule="auto"/>
+              <w:textAlignment w:val="baseline"/>
+              <w:rPr>
+                <w:rFonts w:ascii="Times New Roman" w:eastAsia="Times New Roman" w:hAnsi="Times New Roman" w:cs="Times New Roman"/>
+                <w:sz w:val="24"/>
+                <w:szCs w:val="24"/>
+                <w:lang w:eastAsia="es-ES"/>
+              </w:rPr>
+            </w:pPr>
+            <w:r>
+              <w:rPr>
+                <w:rFonts w:eastAsia="Times New Roman"/>
+                <w:lang w:eastAsia="es-ES"/>
+              </w:rPr>
+              <w:t>El tiempo que tardamos en recibir la información a nuestro correo de media han sido unos 5 segundos, debemos tener en cuenta que estos parámetros se ven afectados por el servidor de correo también. </w:t>
+            </w:r>
+          </w:p>
+        </w:tc>
+      </w:tr>
+      <w:tr>
+        <w:tc>
+          <w:tcPr>
+            <w:tcW w:w="1980" w:type="dxa"/>
+            <w:tcBorders>
+              <w:top w:val="nil"/>
+              <w:left w:val="single" w:sz="6" w:space="0" w:color="000000"/>
+              <w:bottom w:val="single" w:sz="6" w:space="0" w:color="000000"/>
+              <w:right w:val="single" w:sz="6" w:space="0" w:color="000000"/>
+            </w:tcBorders>
+            <w:shd w:val="clear" w:color="auto" w:fill="auto"/>
+            <w:hideMark/>
+          </w:tcPr>
+          <w:p>
+            <w:pPr>
+              <w:spacing w:after="0" w:line="240" w:lineRule="auto"/>
+              <w:textAlignment w:val="baseline"/>
+              <w:rPr>
+                <w:rFonts w:ascii="Times New Roman" w:eastAsia="Times New Roman" w:hAnsi="Times New Roman" w:cs="Times New Roman"/>
+                <w:sz w:val="24"/>
+                <w:szCs w:val="24"/>
+                <w:lang w:eastAsia="es-ES"/>
+              </w:rPr>
+            </w:pPr>
+            <w:r>
+              <w:rPr>
+                <w:rFonts w:eastAsia="Times New Roman"/>
+                <w:lang w:eastAsia="es-ES"/>
+              </w:rPr>
+              <w:t>Criterio 10: Información adicional </w:t>
+            </w:r>
+          </w:p>
+        </w:tc>
+        <w:tc>
+          <w:tcPr>
+            <w:tcW w:w="6510" w:type="dxa"/>
+            <w:tcBorders>
+              <w:top w:val="nil"/>
+              <w:left w:val="nil"/>
+              <w:bottom w:val="single" w:sz="6" w:space="0" w:color="000000"/>
+              <w:right w:val="single" w:sz="6" w:space="0" w:color="000000"/>
+            </w:tcBorders>
+            <w:shd w:val="clear" w:color="auto" w:fill="auto"/>
+            <w:hideMark/>
+          </w:tcPr>
+          <w:p>
+            <w:pPr>
+              <w:spacing w:after="0" w:line="240" w:lineRule="auto"/>
+              <w:textAlignment w:val="baseline"/>
+              <w:rPr>
+                <w:rFonts w:ascii="Times New Roman" w:eastAsia="Times New Roman" w:hAnsi="Times New Roman" w:cs="Times New Roman"/>
+                <w:sz w:val="24"/>
+                <w:szCs w:val="24"/>
+                <w:lang w:eastAsia="es-ES"/>
+              </w:rPr>
+            </w:pPr>
+            <w:r>
+              <w:rPr>
+                <w:rFonts w:eastAsia="Times New Roman"/>
+                <w:lang w:eastAsia="es-ES"/>
+              </w:rPr>
+              <w:t>True. Dependiendo de lo que elijan los clientes podemos incluir en el </w:t>
+            </w:r>
+            <w:proofErr w:type="spellStart"/>
+            <w:r>
+              <w:rPr>
+                <w:rFonts w:eastAsia="Times New Roman"/>
+                <w:lang w:eastAsia="es-ES"/>
+              </w:rPr>
+              <w:t>chatbot</w:t>
+            </w:r>
+            <w:proofErr w:type="spellEnd"/>
+            <w:r>
+              <w:rPr>
+                <w:rFonts w:eastAsia="Times New Roman"/>
+                <w:lang w:eastAsia="es-ES"/>
+              </w:rPr>
+              <w:t> información a mostrar al cliente anexa al hotel. </w:t>
+            </w:r>
+          </w:p>
+        </w:tc>
+      </w:tr>
+      <w:tr>
+        <w:tc>
+          <w:tcPr>
+            <w:tcW w:w="1980" w:type="dxa"/>
+            <w:tcBorders>
+              <w:top w:val="nil"/>
+              <w:left w:val="single" w:sz="6" w:space="0" w:color="000000"/>
+              <w:bottom w:val="single" w:sz="6" w:space="0" w:color="000000"/>
+              <w:right w:val="single" w:sz="6" w:space="0" w:color="000000"/>
+            </w:tcBorders>
+            <w:shd w:val="clear" w:color="auto" w:fill="auto"/>
+            <w:hideMark/>
+          </w:tcPr>
+          <w:p>
+            <w:pPr>
+              <w:spacing w:after="0" w:line="240" w:lineRule="auto"/>
+              <w:textAlignment w:val="baseline"/>
+              <w:rPr>
+                <w:rFonts w:ascii="Times New Roman" w:eastAsia="Times New Roman" w:hAnsi="Times New Roman" w:cs="Times New Roman"/>
+                <w:sz w:val="24"/>
+                <w:szCs w:val="24"/>
+                <w:lang w:eastAsia="es-ES"/>
+              </w:rPr>
+            </w:pPr>
+            <w:r>
+              <w:rPr>
+                <w:rFonts w:eastAsia="Times New Roman"/>
+                <w:lang w:eastAsia="es-ES"/>
+              </w:rPr>
+              <w:t>Criterio 11: Facilidad de diseño del </w:t>
+            </w:r>
+            <w:proofErr w:type="spellStart"/>
+            <w:r>
+              <w:rPr>
+                <w:rFonts w:eastAsia="Times New Roman"/>
+                <w:lang w:eastAsia="es-ES"/>
+              </w:rPr>
+              <w:t>ChatBot</w:t>
+            </w:r>
+            <w:proofErr w:type="spellEnd"/>
+            <w:r>
+              <w:rPr>
+                <w:rFonts w:eastAsia="Times New Roman"/>
+                <w:lang w:eastAsia="es-ES"/>
+              </w:rPr>
+              <w:t> </w:t>
+            </w:r>
+          </w:p>
+        </w:tc>
+        <w:tc>
+          <w:tcPr>
+            <w:tcW w:w="6510" w:type="dxa"/>
+            <w:tcBorders>
+              <w:top w:val="nil"/>
+              <w:left w:val="nil"/>
+              <w:bottom w:val="single" w:sz="6" w:space="0" w:color="000000"/>
+              <w:right w:val="single" w:sz="6" w:space="0" w:color="000000"/>
+            </w:tcBorders>
+            <w:shd w:val="clear" w:color="auto" w:fill="auto"/>
+            <w:hideMark/>
+          </w:tcPr>
+          <w:p>
+            <w:pPr>
+              <w:spacing w:after="0" w:line="240" w:lineRule="auto"/>
+              <w:textAlignment w:val="baseline"/>
+              <w:rPr>
+                <w:rFonts w:ascii="Times New Roman" w:eastAsia="Times New Roman" w:hAnsi="Times New Roman" w:cs="Times New Roman"/>
+                <w:sz w:val="24"/>
+                <w:szCs w:val="24"/>
+                <w:lang w:eastAsia="es-ES"/>
+              </w:rPr>
+            </w:pPr>
+            <w:r>
+              <w:rPr>
+                <w:rFonts w:eastAsia="Times New Roman"/>
+                <w:lang w:eastAsia="es-ES"/>
+              </w:rPr>
+              <w:t>9. Es muy intuitivo, todo está estructurado por medio de interfaces en la página web, por lo tanto, no es necesario tener conocimientos previos de programación ya que no se trabaja con código. </w:t>
+            </w:r>
+          </w:p>
+        </w:tc>
+      </w:tr>
+      <w:tr>
+        <w:tc>
+          <w:tcPr>
+            <w:tcW w:w="1980" w:type="dxa"/>
+            <w:tcBorders>
+              <w:top w:val="nil"/>
+              <w:left w:val="single" w:sz="6" w:space="0" w:color="000000"/>
+              <w:bottom w:val="single" w:sz="6" w:space="0" w:color="000000"/>
+              <w:right w:val="single" w:sz="6" w:space="0" w:color="000000"/>
+            </w:tcBorders>
+            <w:shd w:val="clear" w:color="auto" w:fill="auto"/>
+            <w:hideMark/>
+          </w:tcPr>
+          <w:p>
+            <w:pPr>
+              <w:spacing w:after="0" w:line="240" w:lineRule="auto"/>
+              <w:textAlignment w:val="baseline"/>
+              <w:rPr>
+                <w:rFonts w:ascii="Times New Roman" w:eastAsia="Times New Roman" w:hAnsi="Times New Roman" w:cs="Times New Roman"/>
+                <w:sz w:val="24"/>
+                <w:szCs w:val="24"/>
+                <w:lang w:eastAsia="es-ES"/>
+              </w:rPr>
+            </w:pPr>
+            <w:r>
+              <w:rPr>
+                <w:rFonts w:eastAsia="Times New Roman"/>
+                <w:lang w:eastAsia="es-ES"/>
+              </w:rPr>
+              <w:t>Criterio 12: Numero de plantillas disponibles </w:t>
+            </w:r>
+          </w:p>
+        </w:tc>
+        <w:tc>
+          <w:tcPr>
+            <w:tcW w:w="6510" w:type="dxa"/>
+            <w:tcBorders>
+              <w:top w:val="nil"/>
+              <w:left w:val="nil"/>
+              <w:bottom w:val="single" w:sz="6" w:space="0" w:color="000000"/>
+              <w:right w:val="single" w:sz="6" w:space="0" w:color="000000"/>
+            </w:tcBorders>
+            <w:shd w:val="clear" w:color="auto" w:fill="auto"/>
+            <w:hideMark/>
+          </w:tcPr>
+          <w:p>
+            <w:pPr>
+              <w:spacing w:after="0" w:line="240" w:lineRule="auto"/>
+              <w:textAlignment w:val="baseline"/>
+              <w:rPr>
+                <w:rFonts w:ascii="Times New Roman" w:eastAsia="Times New Roman" w:hAnsi="Times New Roman" w:cs="Times New Roman"/>
+                <w:sz w:val="24"/>
+                <w:szCs w:val="24"/>
+                <w:lang w:eastAsia="es-ES"/>
+              </w:rPr>
+            </w:pPr>
+            <w:r>
+              <w:rPr>
+                <w:rFonts w:eastAsia="Times New Roman"/>
+                <w:lang w:eastAsia="es-ES"/>
+              </w:rPr>
+              <w:t>En la página oficial podemos encontrar 25 plantillas disponibles para poder ser usadas, además gratuitamente. </w:t>
+            </w:r>
+          </w:p>
+        </w:tc>
+      </w:tr>
+      <w:tr>
+        <w:tc>
+          <w:tcPr>
+            <w:tcW w:w="1980" w:type="dxa"/>
+            <w:tcBorders>
+              <w:top w:val="nil"/>
+              <w:left w:val="single" w:sz="6" w:space="0" w:color="000000"/>
+              <w:bottom w:val="single" w:sz="6" w:space="0" w:color="000000"/>
+              <w:right w:val="single" w:sz="6" w:space="0" w:color="000000"/>
+            </w:tcBorders>
+            <w:shd w:val="clear" w:color="auto" w:fill="auto"/>
+            <w:hideMark/>
+          </w:tcPr>
+          <w:p>
+            <w:pPr>
+              <w:spacing w:after="0" w:line="240" w:lineRule="auto"/>
+              <w:textAlignment w:val="baseline"/>
+              <w:rPr>
+                <w:rFonts w:ascii="Times New Roman" w:eastAsia="Times New Roman" w:hAnsi="Times New Roman" w:cs="Times New Roman"/>
+                <w:sz w:val="24"/>
+                <w:szCs w:val="24"/>
+                <w:lang w:eastAsia="es-ES"/>
+              </w:rPr>
+            </w:pPr>
+            <w:r>
+              <w:rPr>
+                <w:rFonts w:eastAsia="Times New Roman"/>
+                <w:lang w:eastAsia="es-ES"/>
+              </w:rPr>
+              <w:t>Criterio 13: Grado de adaptabilidad de uso </w:t>
+            </w:r>
+          </w:p>
+        </w:tc>
+        <w:tc>
+          <w:tcPr>
+            <w:tcW w:w="6510" w:type="dxa"/>
+            <w:tcBorders>
+              <w:top w:val="nil"/>
+              <w:left w:val="nil"/>
+              <w:bottom w:val="single" w:sz="6" w:space="0" w:color="000000"/>
+              <w:right w:val="single" w:sz="6" w:space="0" w:color="000000"/>
+            </w:tcBorders>
+            <w:shd w:val="clear" w:color="auto" w:fill="auto"/>
+            <w:hideMark/>
+          </w:tcPr>
+          <w:p>
+            <w:pPr>
+              <w:spacing w:after="0" w:line="240" w:lineRule="auto"/>
+              <w:textAlignment w:val="baseline"/>
+              <w:rPr>
+                <w:rFonts w:ascii="Times New Roman" w:eastAsia="Times New Roman" w:hAnsi="Times New Roman" w:cs="Times New Roman"/>
+                <w:sz w:val="24"/>
+                <w:szCs w:val="24"/>
+                <w:lang w:eastAsia="es-ES"/>
+              </w:rPr>
+            </w:pPr>
+            <w:r>
+              <w:rPr>
+                <w:rFonts w:eastAsia="Times New Roman"/>
+                <w:lang w:eastAsia="es-ES"/>
+              </w:rPr>
+              <w:t>Si, es posible utilizarlo en diferentes plataformas siempre y cuando se acceda desde un navegador. </w:t>
+            </w:r>
+          </w:p>
+        </w:tc>
+      </w:tr>
+    </w:tbl>
+    <w:p>
+      <w:pPr>
+        <w:spacing w:after="0" w:line="240" w:lineRule="auto"/>
+        <w:textAlignment w:val="baseline"/>
+        <w:rPr>
+          <w:rFonts w:ascii="Segoe UI" w:eastAsia="Times New Roman" w:hAnsi="Segoe UI" w:cs="Segoe UI"/>
+          <w:sz w:val="18"/>
+          <w:szCs w:val="18"/>
+          <w:lang w:eastAsia="es-ES"/>
+        </w:rPr>
+      </w:pPr>
+      <w:r>
+        <w:rPr>
+          <w:rFonts w:eastAsia="Times New Roman"/>
+          <w:lang w:eastAsia="es-ES"/>
+        </w:rPr>
+        <w:t> </w:t>
+      </w:r>
+    </w:p>
+    <w:p>
       <w:bookmarkStart w:id="9" w:name="_GoBack"/>
       <w:bookmarkEnd w:id="9"/>
     </w:p>
@@ -1022,7 +3627,7 @@
 </file>
 
 <file path=word/endnotes.xml><?xml version="1.0" encoding="utf-8"?>
-<w:endnotes xmlns:wpc="http://schemas.microsoft.com/office/word/2010/wordprocessingCanvas" xmlns:mo="http://schemas.microsoft.com/office/mac/office/2008/main" xmlns:mc="http://schemas.openxmlformats.org/markup-compatibility/2006" xmlns:mv="urn:schemas-microsoft-com:mac:vml" xmlns:o="urn:schemas-microsoft-com:office:office" xmlns:r="http://schemas.openxmlformats.org/officeDocument/2006/relationships" xmlns:m="http://schemas.openxmlformats.org/officeDocument/2006/math" xmlns:v="urn:schemas-microsoft-com:vml" xmlns:wp14="http://schemas.microsoft.com/office/word/2010/wordprocessingDrawing" xmlns:wp="http://schemas.openxmlformats.org/drawingml/2006/wordprocessingDrawing" xmlns:w10="urn:schemas-microsoft-com:office:word" xmlns:w="http://schemas.openxmlformats.org/wordprocessingml/2006/main" xmlns:w14="http://schemas.microsoft.com/office/word/2010/wordml" xmlns:w15="http://schemas.microsoft.com/office/word/2012/wordml" xmlns:wpg="http://schemas.microsoft.com/office/word/2010/wordprocessingGroup" xmlns:wpi="http://schemas.microsoft.com/office/word/2010/wordprocessingInk" xmlns:wne="http://schemas.microsoft.com/office/word/2006/wordml" xmlns:wps="http://schemas.microsoft.com/office/word/2010/wordprocessingShape" mc:Ignorable="w14 w15 wp14">
+<w:endnotes xmlns:wpc="http://schemas.microsoft.com/office/word/2010/wordprocessingCanvas" xmlns:cx="http://schemas.microsoft.com/office/drawing/2014/chartex" xmlns:cx1="http://schemas.microsoft.com/office/drawing/2015/9/8/chartex" xmlns:cx2="http://schemas.microsoft.com/office/drawing/2015/10/21/chartex" xmlns:cx3="http://schemas.microsoft.com/office/drawing/2016/5/9/chartex" xmlns:cx4="http://schemas.microsoft.com/office/drawing/2016/5/10/chartex" xmlns:cx5="http://schemas.microsoft.com/office/drawing/2016/5/11/chartex" xmlns:cx6="http://schemas.microsoft.com/office/drawing/2016/5/12/chartex" xmlns:cx7="http://schemas.microsoft.com/office/drawing/2016/5/13/chartex" xmlns:cx8="http://schemas.microsoft.com/office/drawing/2016/5/14/chartex" xmlns:mc="http://schemas.openxmlformats.org/markup-compatibility/2006" xmlns:aink="http://schemas.microsoft.com/office/drawing/2016/ink" xmlns:am3d="http://schemas.microsoft.com/office/drawing/2017/model3d" xmlns:o="urn:schemas-microsoft-com:office:office" xmlns:r="http://schemas.openxmlformats.org/officeDocument/2006/relationships" xmlns:m="http://schemas.openxmlformats.org/officeDocument/2006/math" xmlns:v="urn:schemas-microsoft-com:vml" xmlns:wp14="http://schemas.microsoft.com/office/word/2010/wordprocessingDrawing" xmlns:wp="http://schemas.openxmlformats.org/drawingml/2006/wordprocessingDrawing" xmlns:w10="urn:schemas-microsoft-com:office:word" xmlns:w="http://schemas.openxmlformats.org/wordprocessingml/2006/main" xmlns:w14="http://schemas.microsoft.com/office/word/2010/wordml" xmlns:w15="http://schemas.microsoft.com/office/word/2012/wordml" xmlns:w16cid="http://schemas.microsoft.com/office/word/2016/wordml/cid" xmlns:w16se="http://schemas.microsoft.com/office/word/2015/wordml/symex" xmlns:wpg="http://schemas.microsoft.com/office/word/2010/wordprocessingGroup" xmlns:wpi="http://schemas.microsoft.com/office/word/2010/wordprocessingInk" xmlns:wne="http://schemas.microsoft.com/office/word/2006/wordml" xmlns:wps="http://schemas.microsoft.com/office/word/2010/wordprocessingShape" mc:Ignorable="w14 w15 w16se w16cid wp14">
   <w:endnote w:type="separator" w:id="-1">
     <w:p>
       <w:pPr>
@@ -1054,7 +3659,7 @@
 </file>
 
 <file path=word/footer1.xml><?xml version="1.0" encoding="utf-8"?>
-<w:ftr xmlns:wpc="http://schemas.microsoft.com/office/word/2010/wordprocessingCanvas" xmlns:mo="http://schemas.microsoft.com/office/mac/office/2008/main" xmlns:mc="http://schemas.openxmlformats.org/markup-compatibility/2006" xmlns:mv="urn:schemas-microsoft-com:mac:vml" xmlns:o="urn:schemas-microsoft-com:office:office" xmlns:r="http://schemas.openxmlformats.org/officeDocument/2006/relationships" xmlns:m="http://schemas.openxmlformats.org/officeDocument/2006/math" xmlns:v="urn:schemas-microsoft-com:vml" xmlns:wp14="http://schemas.microsoft.com/office/word/2010/wordprocessingDrawing" xmlns:wp="http://schemas.openxmlformats.org/drawingml/2006/wordprocessingDrawing" xmlns:w10="urn:schemas-microsoft-com:office:word" xmlns:w="http://schemas.openxmlformats.org/wordprocessingml/2006/main" xmlns:w14="http://schemas.microsoft.com/office/word/2010/wordml" xmlns:w15="http://schemas.microsoft.com/office/word/2012/wordml" xmlns:wpg="http://schemas.microsoft.com/office/word/2010/wordprocessingGroup" xmlns:wpi="http://schemas.microsoft.com/office/word/2010/wordprocessingInk" xmlns:wne="http://schemas.microsoft.com/office/word/2006/wordml" xmlns:wps="http://schemas.microsoft.com/office/word/2010/wordprocessingShape" mc:Ignorable="w14 w15 wp14">
+<w:ftr xmlns:wpc="http://schemas.microsoft.com/office/word/2010/wordprocessingCanvas" xmlns:cx="http://schemas.microsoft.com/office/drawing/2014/chartex" xmlns:cx1="http://schemas.microsoft.com/office/drawing/2015/9/8/chartex" xmlns:cx2="http://schemas.microsoft.com/office/drawing/2015/10/21/chartex" xmlns:cx3="http://schemas.microsoft.com/office/drawing/2016/5/9/chartex" xmlns:cx4="http://schemas.microsoft.com/office/drawing/2016/5/10/chartex" xmlns:cx5="http://schemas.microsoft.com/office/drawing/2016/5/11/chartex" xmlns:cx6="http://schemas.microsoft.com/office/drawing/2016/5/12/chartex" xmlns:cx7="http://schemas.microsoft.com/office/drawing/2016/5/13/chartex" xmlns:cx8="http://schemas.microsoft.com/office/drawing/2016/5/14/chartex" xmlns:mc="http://schemas.openxmlformats.org/markup-compatibility/2006" xmlns:aink="http://schemas.microsoft.com/office/drawing/2016/ink" xmlns:am3d="http://schemas.microsoft.com/office/drawing/2017/model3d" xmlns:o="urn:schemas-microsoft-com:office:office" xmlns:r="http://schemas.openxmlformats.org/officeDocument/2006/relationships" xmlns:m="http://schemas.openxmlformats.org/officeDocument/2006/math" xmlns:v="urn:schemas-microsoft-com:vml" xmlns:wp14="http://schemas.microsoft.com/office/word/2010/wordprocessingDrawing" xmlns:wp="http://schemas.openxmlformats.org/drawingml/2006/wordprocessingDrawing" xmlns:w10="urn:schemas-microsoft-com:office:word" xmlns:w="http://schemas.openxmlformats.org/wordprocessingml/2006/main" xmlns:w14="http://schemas.microsoft.com/office/word/2010/wordml" xmlns:w15="http://schemas.microsoft.com/office/word/2012/wordml" xmlns:w16cid="http://schemas.microsoft.com/office/word/2016/wordml/cid" xmlns:w16se="http://schemas.microsoft.com/office/word/2015/wordml/symex" xmlns:wpg="http://schemas.microsoft.com/office/word/2010/wordprocessingGroup" xmlns:wpi="http://schemas.microsoft.com/office/word/2010/wordprocessingInk" xmlns:wne="http://schemas.microsoft.com/office/word/2006/wordml" xmlns:wps="http://schemas.microsoft.com/office/word/2010/wordprocessingShape" mc:Ignorable="w14 w15 w16se w16cid wp14">
   <w:tbl>
     <w:tblPr>
       <w:tblW w:w="0" w:type="auto"/>
@@ -1127,7 +3732,7 @@
 </file>
 
 <file path=word/footnotes.xml><?xml version="1.0" encoding="utf-8"?>
-<w:footnotes xmlns:wpc="http://schemas.microsoft.com/office/word/2010/wordprocessingCanvas" xmlns:mo="http://schemas.microsoft.com/office/mac/office/2008/main" xmlns:mc="http://schemas.openxmlformats.org/markup-compatibility/2006" xmlns:mv="urn:schemas-microsoft-com:mac:vml" xmlns:o="urn:schemas-microsoft-com:office:office" xmlns:r="http://schemas.openxmlformats.org/officeDocument/2006/relationships" xmlns:m="http://schemas.openxmlformats.org/officeDocument/2006/math" xmlns:v="urn:schemas-microsoft-com:vml" xmlns:wp14="http://schemas.microsoft.com/office/word/2010/wordprocessingDrawing" xmlns:wp="http://schemas.openxmlformats.org/drawingml/2006/wordprocessingDrawing" xmlns:w10="urn:schemas-microsoft-com:office:word" xmlns:w="http://schemas.openxmlformats.org/wordprocessingml/2006/main" xmlns:w14="http://schemas.microsoft.com/office/word/2010/wordml" xmlns:w15="http://schemas.microsoft.com/office/word/2012/wordml" xmlns:wpg="http://schemas.microsoft.com/office/word/2010/wordprocessingGroup" xmlns:wpi="http://schemas.microsoft.com/office/word/2010/wordprocessingInk" xmlns:wne="http://schemas.microsoft.com/office/word/2006/wordml" xmlns:wps="http://schemas.microsoft.com/office/word/2010/wordprocessingShape" mc:Ignorable="w14 w15 wp14">
+<w:footnotes xmlns:wpc="http://schemas.microsoft.com/office/word/2010/wordprocessingCanvas" xmlns:cx="http://schemas.microsoft.com/office/drawing/2014/chartex" xmlns:cx1="http://schemas.microsoft.com/office/drawing/2015/9/8/chartex" xmlns:cx2="http://schemas.microsoft.com/office/drawing/2015/10/21/chartex" xmlns:cx3="http://schemas.microsoft.com/office/drawing/2016/5/9/chartex" xmlns:cx4="http://schemas.microsoft.com/office/drawing/2016/5/10/chartex" xmlns:cx5="http://schemas.microsoft.com/office/drawing/2016/5/11/chartex" xmlns:cx6="http://schemas.microsoft.com/office/drawing/2016/5/12/chartex" xmlns:cx7="http://schemas.microsoft.com/office/drawing/2016/5/13/chartex" xmlns:cx8="http://schemas.microsoft.com/office/drawing/2016/5/14/chartex" xmlns:mc="http://schemas.openxmlformats.org/markup-compatibility/2006" xmlns:aink="http://schemas.microsoft.com/office/drawing/2016/ink" xmlns:am3d="http://schemas.microsoft.com/office/drawing/2017/model3d" xmlns:o="urn:schemas-microsoft-com:office:office" xmlns:r="http://schemas.openxmlformats.org/officeDocument/2006/relationships" xmlns:m="http://schemas.openxmlformats.org/officeDocument/2006/math" xmlns:v="urn:schemas-microsoft-com:vml" xmlns:wp14="http://schemas.microsoft.com/office/word/2010/wordprocessingDrawing" xmlns:wp="http://schemas.openxmlformats.org/drawingml/2006/wordprocessingDrawing" xmlns:w10="urn:schemas-microsoft-com:office:word" xmlns:w="http://schemas.openxmlformats.org/wordprocessingml/2006/main" xmlns:w14="http://schemas.microsoft.com/office/word/2010/wordml" xmlns:w15="http://schemas.microsoft.com/office/word/2012/wordml" xmlns:w16cid="http://schemas.microsoft.com/office/word/2016/wordml/cid" xmlns:w16se="http://schemas.microsoft.com/office/word/2015/wordml/symex" xmlns:wpg="http://schemas.microsoft.com/office/word/2010/wordprocessingGroup" xmlns:wpi="http://schemas.microsoft.com/office/word/2010/wordprocessingInk" xmlns:wne="http://schemas.microsoft.com/office/word/2006/wordml" xmlns:wps="http://schemas.microsoft.com/office/word/2010/wordprocessingShape" mc:Ignorable="w14 w15 w16se w16cid wp14">
   <w:footnote w:type="separator" w:id="-1">
     <w:p>
       <w:pPr>
@@ -1159,7 +3764,7 @@
 </file>
 
 <file path=word/header1.xml><?xml version="1.0" encoding="utf-8"?>
-<w:hdr xmlns:wpc="http://schemas.microsoft.com/office/word/2010/wordprocessingCanvas" xmlns:mo="http://schemas.microsoft.com/office/mac/office/2008/main" xmlns:mc="http://schemas.openxmlformats.org/markup-compatibility/2006" xmlns:mv="urn:schemas-microsoft-com:mac:vml" xmlns:o="urn:schemas-microsoft-com:office:office" xmlns:r="http://schemas.openxmlformats.org/officeDocument/2006/relationships" xmlns:m="http://schemas.openxmlformats.org/officeDocument/2006/math" xmlns:v="urn:schemas-microsoft-com:vml" xmlns:wp14="http://schemas.microsoft.com/office/word/2010/wordprocessingDrawing" xmlns:wp="http://schemas.openxmlformats.org/drawingml/2006/wordprocessingDrawing" xmlns:w10="urn:schemas-microsoft-com:office:word" xmlns:w="http://schemas.openxmlformats.org/wordprocessingml/2006/main" xmlns:w14="http://schemas.microsoft.com/office/word/2010/wordml" xmlns:w15="http://schemas.microsoft.com/office/word/2012/wordml" xmlns:wpg="http://schemas.microsoft.com/office/word/2010/wordprocessingGroup" xmlns:wpi="http://schemas.microsoft.com/office/word/2010/wordprocessingInk" xmlns:wne="http://schemas.microsoft.com/office/word/2006/wordml" xmlns:wps="http://schemas.microsoft.com/office/word/2010/wordprocessingShape" mc:Ignorable="w14 w15 wp14">
+<w:hdr xmlns:wpc="http://schemas.microsoft.com/office/word/2010/wordprocessingCanvas" xmlns:cx="http://schemas.microsoft.com/office/drawing/2014/chartex" xmlns:cx1="http://schemas.microsoft.com/office/drawing/2015/9/8/chartex" xmlns:cx2="http://schemas.microsoft.com/office/drawing/2015/10/21/chartex" xmlns:cx3="http://schemas.microsoft.com/office/drawing/2016/5/9/chartex" xmlns:cx4="http://schemas.microsoft.com/office/drawing/2016/5/10/chartex" xmlns:cx5="http://schemas.microsoft.com/office/drawing/2016/5/11/chartex" xmlns:cx6="http://schemas.microsoft.com/office/drawing/2016/5/12/chartex" xmlns:cx7="http://schemas.microsoft.com/office/drawing/2016/5/13/chartex" xmlns:cx8="http://schemas.microsoft.com/office/drawing/2016/5/14/chartex" xmlns:mc="http://schemas.openxmlformats.org/markup-compatibility/2006" xmlns:aink="http://schemas.microsoft.com/office/drawing/2016/ink" xmlns:am3d="http://schemas.microsoft.com/office/drawing/2017/model3d" xmlns:o="urn:schemas-microsoft-com:office:office" xmlns:r="http://schemas.openxmlformats.org/officeDocument/2006/relationships" xmlns:m="http://schemas.openxmlformats.org/officeDocument/2006/math" xmlns:v="urn:schemas-microsoft-com:vml" xmlns:wp14="http://schemas.microsoft.com/office/word/2010/wordprocessingDrawing" xmlns:wp="http://schemas.openxmlformats.org/drawingml/2006/wordprocessingDrawing" xmlns:w10="urn:schemas-microsoft-com:office:word" xmlns:w="http://schemas.openxmlformats.org/wordprocessingml/2006/main" xmlns:w14="http://schemas.microsoft.com/office/word/2010/wordml" xmlns:w15="http://schemas.microsoft.com/office/word/2012/wordml" xmlns:w16cid="http://schemas.microsoft.com/office/word/2016/wordml/cid" xmlns:w16se="http://schemas.microsoft.com/office/word/2015/wordml/symex" xmlns:wpg="http://schemas.microsoft.com/office/word/2010/wordprocessingGroup" xmlns:wpi="http://schemas.microsoft.com/office/word/2010/wordprocessingInk" xmlns:wne="http://schemas.microsoft.com/office/word/2006/wordml" xmlns:wps="http://schemas.microsoft.com/office/word/2010/wordprocessingShape" mc:Ignorable="w14 w15 w16se w16cid wp14">
   <w:tbl>
     <w:tblPr>
       <w:tblW w:w="0" w:type="auto"/>
@@ -1217,8 +3822,8 @@
 </file>
 
 <file path=word/numbering.xml><?xml version="1.0" encoding="utf-8"?>
-<w:numbering xmlns:wpc="http://schemas.microsoft.com/office/word/2010/wordprocessingCanvas" xmlns:mo="http://schemas.microsoft.com/office/mac/office/2008/main" xmlns:mc="http://schemas.openxmlformats.org/markup-compatibility/2006" xmlns:mv="urn:schemas-microsoft-com:mac:vml" xmlns:o="urn:schemas-microsoft-com:office:office" xmlns:r="http://schemas.openxmlformats.org/officeDocument/2006/relationships" xmlns:m="http://schemas.openxmlformats.org/officeDocument/2006/math" xmlns:v="urn:schemas-microsoft-com:vml" xmlns:wp14="http://schemas.microsoft.com/office/word/2010/wordprocessingDrawing" xmlns:wp="http://schemas.openxmlformats.org/drawingml/2006/wordprocessingDrawing" xmlns:w10="urn:schemas-microsoft-com:office:word" xmlns:w="http://schemas.openxmlformats.org/wordprocessingml/2006/main" xmlns:w14="http://schemas.microsoft.com/office/word/2010/wordml" xmlns:w15="http://schemas.microsoft.com/office/word/2012/wordml" xmlns:wpg="http://schemas.microsoft.com/office/word/2010/wordprocessingGroup" xmlns:wpi="http://schemas.microsoft.com/office/word/2010/wordprocessingInk" xmlns:wne="http://schemas.microsoft.com/office/word/2006/wordml" xmlns:wps="http://schemas.microsoft.com/office/word/2010/wordprocessingShape" mc:Ignorable="w14 w15 wp14">
-  <w:abstractNum w:abstractNumId="0">
+<w:numbering xmlns:wpc="http://schemas.microsoft.com/office/word/2010/wordprocessingCanvas" xmlns:cx="http://schemas.microsoft.com/office/drawing/2014/chartex" xmlns:cx1="http://schemas.microsoft.com/office/drawing/2015/9/8/chartex" xmlns:cx2="http://schemas.microsoft.com/office/drawing/2015/10/21/chartex" xmlns:cx3="http://schemas.microsoft.com/office/drawing/2016/5/9/chartex" xmlns:cx4="http://schemas.microsoft.com/office/drawing/2016/5/10/chartex" xmlns:cx5="http://schemas.microsoft.com/office/drawing/2016/5/11/chartex" xmlns:cx6="http://schemas.microsoft.com/office/drawing/2016/5/12/chartex" xmlns:cx7="http://schemas.microsoft.com/office/drawing/2016/5/13/chartex" xmlns:cx8="http://schemas.microsoft.com/office/drawing/2016/5/14/chartex" xmlns:mc="http://schemas.openxmlformats.org/markup-compatibility/2006" xmlns:aink="http://schemas.microsoft.com/office/drawing/2016/ink" xmlns:am3d="http://schemas.microsoft.com/office/drawing/2017/model3d" xmlns:o="urn:schemas-microsoft-com:office:office" xmlns:r="http://schemas.openxmlformats.org/officeDocument/2006/relationships" xmlns:m="http://schemas.openxmlformats.org/officeDocument/2006/math" xmlns:v="urn:schemas-microsoft-com:vml" xmlns:wp14="http://schemas.microsoft.com/office/word/2010/wordprocessingDrawing" xmlns:wp="http://schemas.openxmlformats.org/drawingml/2006/wordprocessingDrawing" xmlns:w10="urn:schemas-microsoft-com:office:word" xmlns:w="http://schemas.openxmlformats.org/wordprocessingml/2006/main" xmlns:w14="http://schemas.microsoft.com/office/word/2010/wordml" xmlns:w15="http://schemas.microsoft.com/office/word/2012/wordml" xmlns:w16cid="http://schemas.microsoft.com/office/word/2016/wordml/cid" xmlns:w16se="http://schemas.microsoft.com/office/word/2015/wordml/symex" xmlns:wpg="http://schemas.microsoft.com/office/word/2010/wordprocessingGroup" xmlns:wpi="http://schemas.microsoft.com/office/word/2010/wordprocessingInk" xmlns:wne="http://schemas.microsoft.com/office/word/2006/wordml" xmlns:wps="http://schemas.microsoft.com/office/word/2010/wordprocessingShape" mc:Ignorable="w14 w15 w16se w16cid wp14">
+  <w:abstractNum w:abstractNumId="0" w15:restartNumberingAfterBreak="0">
     <w:nsid w:val="605F75E6"/>
     <w:multiLevelType w:val="hybridMultilevel"/>
     <w:tmpl w:val="79AC4404"/>
@@ -1331,7 +3936,7 @@
       </w:rPr>
     </w:lvl>
   </w:abstractNum>
-  <w:abstractNum w:abstractNumId="1">
+  <w:abstractNum w:abstractNumId="1" w15:restartNumberingAfterBreak="0">
     <w:nsid w:val="63673D64"/>
     <w:multiLevelType w:val="hybridMultilevel"/>
     <w:tmpl w:val="10EA503C"/>
@@ -1453,7 +4058,7 @@
 </file>
 
 <file path=word/styles.xml><?xml version="1.0" encoding="utf-8"?>
-<w:styles xmlns:mc="http://schemas.openxmlformats.org/markup-compatibility/2006" xmlns:r="http://schemas.openxmlformats.org/officeDocument/2006/relationships" xmlns:w="http://schemas.openxmlformats.org/wordprocessingml/2006/main" xmlns:w14="http://schemas.microsoft.com/office/word/2010/wordml" xmlns:w15="http://schemas.microsoft.com/office/word/2012/wordml" mc:Ignorable="w14 w15">
+<w:styles xmlns:mc="http://schemas.openxmlformats.org/markup-compatibility/2006" xmlns:r="http://schemas.openxmlformats.org/officeDocument/2006/relationships" xmlns:w="http://schemas.openxmlformats.org/wordprocessingml/2006/main" xmlns:w14="http://schemas.microsoft.com/office/word/2010/wordml" xmlns:w15="http://schemas.microsoft.com/office/word/2012/wordml" xmlns:w16cid="http://schemas.microsoft.com/office/word/2016/wordml/cid" xmlns:w16se="http://schemas.microsoft.com/office/word/2015/wordml/symex" mc:Ignorable="w14 w15 w16se w16cid">
   <w:docDefaults>
     <w:rPrDefault>
       <w:rPr>
@@ -1469,7 +4074,7 @@
       </w:pPr>
     </w:pPrDefault>
   </w:docDefaults>
-  <w:latentStyles w:defLockedState="0" w:defUIPriority="99" w:defSemiHidden="0" w:defUnhideWhenUsed="0" w:defQFormat="0" w:count="380">
+  <w:latentStyles w:defLockedState="0" w:defUIPriority="99" w:defSemiHidden="0" w:defUnhideWhenUsed="0" w:defQFormat="0" w:count="375">
     <w:lsdException w:name="Normal" w:uiPriority="0" w:qFormat="1"/>
     <w:lsdException w:name="heading 1" w:uiPriority="9" w:qFormat="1"/>
     <w:lsdException w:name="heading 2" w:semiHidden="1" w:uiPriority="9" w:unhideWhenUsed="1" w:qFormat="1"/>
@@ -1956,7 +4561,6 @@
       <w:spacing w:after="0" w:line="240" w:lineRule="auto"/>
     </w:pPr>
     <w:tblPr>
-      <w:tblInd w:w="0" w:type="dxa"/>
       <w:tblBorders>
         <w:top w:val="single" w:sz="4" w:space="0" w:color="000000" w:themeColor="text1"/>
         <w:left w:val="single" w:sz="4" w:space="0" w:color="000000" w:themeColor="text1"/>
@@ -1965,12 +4569,6 @@
         <w:insideH w:val="single" w:sz="4" w:space="0" w:color="000000" w:themeColor="text1"/>
         <w:insideV w:val="single" w:sz="4" w:space="0" w:color="000000" w:themeColor="text1"/>
       </w:tblBorders>
-      <w:tblCellMar>
-        <w:top w:w="0" w:type="dxa"/>
-        <w:left w:w="108" w:type="dxa"/>
-        <w:bottom w:w="0" w:type="dxa"/>
-        <w:right w:w="108" w:type="dxa"/>
-      </w:tblCellMar>
     </w:tblPr>
   </w:style>
   <w:style w:type="character" w:customStyle="1" w:styleId="EncabezadoCar">
@@ -2054,7 +4652,7 @@
       <w:contextualSpacing/>
     </w:pPr>
   </w:style>
-  <w:style w:type="paragraph" w:styleId="TtulodeTDC">
+  <w:style w:type="paragraph" w:styleId="TtuloTDC">
     <w:name w:val="TOC Heading"/>
     <w:basedOn w:val="Ttulo1"/>
     <w:next w:val="Normal"/>
@@ -2135,8 +4733,8 @@
       <w:lang w:eastAsia="es-ES"/>
     </w:rPr>
   </w:style>
-  <w:style w:type="character" w:customStyle="1" w:styleId="UnresolvedMention">
-    <w:name w:val="Unresolved Mention"/>
+  <w:style w:type="character" w:customStyle="1" w:styleId="Mencinsinresolver1">
+    <w:name w:val="Mención sin resolver1"/>
     <w:basedOn w:val="Fuentedeprrafopredeter"/>
     <w:uiPriority w:val="99"/>
     <w:semiHidden/>
@@ -2146,6 +4744,36 @@
       <w:color w:val="605E5C"/>
       <w:shd w:val="clear" w:color="auto" w:fill="E1DFDD"/>
     </w:rPr>
+  </w:style>
+  <w:style w:type="paragraph" w:customStyle="1" w:styleId="paragraph">
+    <w:name w:val="paragraph"/>
+    <w:basedOn w:val="Normal"/>
+    <w:rsid w:val="003461EF"/>
+    <w:pPr>
+      <w:spacing w:before="100" w:beforeAutospacing="1" w:after="100" w:afterAutospacing="1" w:line="240" w:lineRule="auto"/>
+      <w:jc w:val="left"/>
+    </w:pPr>
+    <w:rPr>
+      <w:rFonts w:ascii="Times New Roman" w:eastAsia="Times New Roman" w:hAnsi="Times New Roman" w:cs="Times New Roman"/>
+      <w:sz w:val="24"/>
+      <w:szCs w:val="24"/>
+      <w:lang w:eastAsia="es-ES"/>
+    </w:rPr>
+  </w:style>
+  <w:style w:type="character" w:customStyle="1" w:styleId="normaltextrun">
+    <w:name w:val="normaltextrun"/>
+    <w:basedOn w:val="Fuentedeprrafopredeter"/>
+    <w:rsid w:val="003461EF"/>
+  </w:style>
+  <w:style w:type="character" w:customStyle="1" w:styleId="eop">
+    <w:name w:val="eop"/>
+    <w:basedOn w:val="Fuentedeprrafopredeter"/>
+    <w:rsid w:val="003461EF"/>
+  </w:style>
+  <w:style w:type="character" w:customStyle="1" w:styleId="spellingerror">
+    <w:name w:val="spellingerror"/>
+    <w:basedOn w:val="Fuentedeprrafopredeter"/>
+    <w:rsid w:val="003461EF"/>
   </w:style>
 </w:styles>
 </file>

</xml_diff>